<commit_message>
Added bootstrap code package from gendl designer
</commit_message>
<xml_diff>
--- a/KBE Notes.docx
+++ b/KBE Notes.docx
@@ -16,7 +16,10 @@
     <w:sdt>
       <w:sdtPr>
         <w:rPr>
-          <w:lang w:val="nl-NL"/>
+          <w:rFonts w:asciiTheme="minorHAnsi" w:eastAsiaTheme="minorHAnsi" w:hAnsiTheme="minorHAnsi" w:cstheme="minorBidi"/>
+          <w:sz w:val="20"/>
+          <w:szCs w:val="22"/>
+          <w:lang w:val="nl-NL" w:eastAsia="en-US"/>
         </w:rPr>
         <w:id w:val="858399422"/>
         <w:docPartObj>
@@ -26,12 +29,8 @@
       </w:sdtPr>
       <w:sdtEndPr>
         <w:rPr>
-          <w:rFonts w:asciiTheme="minorHAnsi" w:eastAsiaTheme="minorHAnsi" w:hAnsiTheme="minorHAnsi" w:cstheme="minorBidi"/>
           <w:b w:val="0"/>
           <w:bCs w:val="0"/>
-          <w:sz w:val="20"/>
-          <w:szCs w:val="22"/>
-          <w:lang w:eastAsia="en-US"/>
         </w:rPr>
       </w:sdtEndPr>
       <w:sdtContent>
@@ -49,9 +48,6 @@
         <w:p>
           <w:pPr>
             <w:pStyle w:val="Inhopg1"/>
-            <w:tabs>
-              <w:tab w:val="right" w:leader="dot" w:pos="9016"/>
-            </w:tabs>
             <w:rPr>
               <w:rFonts w:eastAsiaTheme="minorEastAsia"/>
               <w:noProof/>
@@ -60,12 +56,18 @@
             </w:rPr>
           </w:pPr>
           <w:r>
+            <w:rPr>
+              <w:lang w:val="en-GB"/>
+            </w:rPr>
             <w:fldChar w:fldCharType="begin"/>
           </w:r>
           <w:r>
             <w:instrText xml:space="preserve"> TOC \o "1-3" \h \z \u </w:instrText>
           </w:r>
           <w:r>
+            <w:rPr>
+              <w:lang w:val="en-GB"/>
+            </w:rPr>
             <w:fldChar w:fldCharType="separate"/>
           </w:r>
           <w:hyperlink w:anchor="_Toc417551183" w:history="1">
@@ -129,9 +131,6 @@
         <w:p>
           <w:pPr>
             <w:pStyle w:val="Inhopg2"/>
-            <w:tabs>
-              <w:tab w:val="right" w:leader="dot" w:pos="9016"/>
-            </w:tabs>
             <w:rPr>
               <w:rFonts w:eastAsiaTheme="minorEastAsia"/>
               <w:noProof/>
@@ -200,9 +199,6 @@
         <w:p>
           <w:pPr>
             <w:pStyle w:val="Inhopg2"/>
-            <w:tabs>
-              <w:tab w:val="right" w:leader="dot" w:pos="9016"/>
-            </w:tabs>
             <w:rPr>
               <w:rFonts w:eastAsiaTheme="minorEastAsia"/>
               <w:noProof/>
@@ -271,9 +267,6 @@
         <w:p>
           <w:pPr>
             <w:pStyle w:val="Inhopg2"/>
-            <w:tabs>
-              <w:tab w:val="right" w:leader="dot" w:pos="9016"/>
-            </w:tabs>
             <w:rPr>
               <w:rFonts w:eastAsiaTheme="minorEastAsia"/>
               <w:noProof/>
@@ -405,8 +398,13 @@
           <w:numId w:val="4"/>
         </w:numPr>
       </w:pPr>
-      <w:r>
-        <w:t xml:space="preserve">WingAssembly </w:t>
+      <w:proofErr w:type="spellStart"/>
+      <w:r>
+        <w:t>WingAssembly</w:t>
+      </w:r>
+      <w:proofErr w:type="spellEnd"/>
+      <w:r>
+        <w:t xml:space="preserve"> </w:t>
       </w:r>
     </w:p>
     <w:p>
@@ -507,9 +505,11 @@
           <w:numId w:val="3"/>
         </w:numPr>
       </w:pPr>
+      <w:proofErr w:type="spellStart"/>
       <w:r>
         <w:t>WingTrunk</w:t>
       </w:r>
+      <w:proofErr w:type="spellEnd"/>
     </w:p>
     <w:p>
       <w:pPr>
@@ -595,8 +595,13 @@
         </w:numPr>
       </w:pPr>
       <w:r>
-        <w:t>Aerodynamic center</w:t>
-      </w:r>
+        <w:t xml:space="preserve">Aerodynamic </w:t>
+      </w:r>
+      <w:proofErr w:type="spellStart"/>
+      <w:r>
+        <w:t>center</w:t>
+      </w:r>
+      <w:proofErr w:type="spellEnd"/>
     </w:p>
     <w:p>
       <w:pPr>
@@ -666,8 +671,13 @@
           <w:numId w:val="2"/>
         </w:numPr>
       </w:pPr>
-      <w:r>
-        <w:t>Xfoil output</w:t>
+      <w:proofErr w:type="spellStart"/>
+      <w:r>
+        <w:t>Xfoil</w:t>
+      </w:r>
+      <w:proofErr w:type="spellEnd"/>
+      <w:r>
+        <w:t xml:space="preserve"> output</w:t>
       </w:r>
     </w:p>
     <w:p>
@@ -678,8 +688,13 @@
           <w:numId w:val="2"/>
         </w:numPr>
       </w:pPr>
-      <w:r>
-        <w:t>Catia output</w:t>
+      <w:proofErr w:type="spellStart"/>
+      <w:r>
+        <w:t>Catia</w:t>
+      </w:r>
+      <w:proofErr w:type="spellEnd"/>
+      <w:r>
+        <w:t xml:space="preserve"> output</w:t>
       </w:r>
     </w:p>
     <w:p>
@@ -715,8 +730,37 @@
         </w:numPr>
       </w:pPr>
       <w:r>
-        <w:t>Pdf from xfoil with airfoil + CL-alpha plot + CL_max + alpha_stall</w:t>
-      </w:r>
+        <w:t xml:space="preserve">Pdf from </w:t>
+      </w:r>
+      <w:proofErr w:type="spellStart"/>
+      <w:r>
+        <w:t>xfoil</w:t>
+      </w:r>
+      <w:proofErr w:type="spellEnd"/>
+      <w:r>
+        <w:t xml:space="preserve"> with </w:t>
+      </w:r>
+      <w:proofErr w:type="spellStart"/>
+      <w:r>
+        <w:t>airfoil</w:t>
+      </w:r>
+      <w:proofErr w:type="spellEnd"/>
+      <w:r>
+        <w:t xml:space="preserve"> + CL-alpha plot + </w:t>
+      </w:r>
+      <w:proofErr w:type="spellStart"/>
+      <w:r>
+        <w:t>CL_max</w:t>
+      </w:r>
+      <w:proofErr w:type="spellEnd"/>
+      <w:r>
+        <w:t xml:space="preserve"> + </w:t>
+      </w:r>
+      <w:proofErr w:type="spellStart"/>
+      <w:r>
+        <w:t>alpha_stall</w:t>
+      </w:r>
+      <w:proofErr w:type="spellEnd"/>
     </w:p>
     <w:p>
       <w:pPr>
@@ -753,9 +797,6 @@
       </w:pPr>
     </w:p>
     <w:p>
-      <w:pPr>
-        <w:spacing w:after="200" w:line="276" w:lineRule="auto"/>
-      </w:pPr>
       <w:r>
         <w:br w:type="page"/>
       </w:r>
@@ -805,8 +846,13 @@
         </w:numPr>
       </w:pPr>
       <w:r>
-        <w:t>Wing CL_alpha_w</w:t>
-      </w:r>
+        <w:t xml:space="preserve">Wing </w:t>
+      </w:r>
+      <w:proofErr w:type="spellStart"/>
+      <w:r>
+        <w:t>CL_alpha_w</w:t>
+      </w:r>
+      <w:proofErr w:type="spellEnd"/>
     </w:p>
     <w:p>
       <w:pPr>
@@ -817,8 +863,13 @@
         </w:numPr>
       </w:pPr>
       <w:r>
-        <w:t>Fuselage-wing combination CL_alpha_wf</w:t>
-      </w:r>
+        <w:t xml:space="preserve">Fuselage-wing combination </w:t>
+      </w:r>
+      <w:proofErr w:type="spellStart"/>
+      <w:r>
+        <w:t>CL_alpha_wf</w:t>
+      </w:r>
+      <w:proofErr w:type="spellEnd"/>
     </w:p>
     <w:p>
       <w:pPr>
@@ -829,8 +880,21 @@
         </w:numPr>
       </w:pPr>
       <w:r>
-        <w:t>Horizontal tailplane CL_alpha_h</w:t>
-      </w:r>
+        <w:t xml:space="preserve">Horizontal </w:t>
+      </w:r>
+      <w:proofErr w:type="spellStart"/>
+      <w:r>
+        <w:t>tailplane</w:t>
+      </w:r>
+      <w:proofErr w:type="spellEnd"/>
+      <w:r>
+        <w:t xml:space="preserve"> </w:t>
+      </w:r>
+      <w:proofErr w:type="spellStart"/>
+      <w:r>
+        <w:t>CL_alpha_h</w:t>
+      </w:r>
+      <w:proofErr w:type="spellEnd"/>
     </w:p>
     <w:p>
       <w:pPr>
@@ -853,8 +917,13 @@
         </w:numPr>
       </w:pPr>
       <w:r>
-        <w:t>Aerodynamic center</w:t>
-      </w:r>
+        <w:t xml:space="preserve">Aerodynamic </w:t>
+      </w:r>
+      <w:proofErr w:type="spellStart"/>
+      <w:r>
+        <w:t>center</w:t>
+      </w:r>
+      <w:proofErr w:type="spellEnd"/>
     </w:p>
     <w:p>
       <w:pPr>
@@ -879,15 +948,7 @@
     </w:p>
     <w:p/>
     <w:p>
-      <w:pPr>
-        <w:rPr>
-          <w:b/>
-        </w:rPr>
-      </w:pPr>
-      <w:r>
-        <w:rPr>
-          <w:b/>
-        </w:rPr>
+      <w:r>
         <w:t>For the wing:</w:t>
       </w:r>
     </w:p>
@@ -898,7 +959,7 @@
           <w:lang w:eastAsia="en-GB"/>
         </w:rPr>
         <w:drawing>
-          <wp:inline distT="0" distB="0" distL="0" distR="0" wp14:anchorId="5DBD2319" wp14:editId="3BF85E28">
+          <wp:inline distT="0" distB="0" distL="0" distR="0" wp14:anchorId="7FEDE1F8" wp14:editId="6402E053">
             <wp:extent cx="2918129" cy="714416"/>
             <wp:effectExtent l="0" t="0" r="0" b="0"/>
             <wp:docPr id="1" name="Afbeelding 1"/>
@@ -955,7 +1016,7 @@
           <w:lang w:eastAsia="en-GB"/>
         </w:rPr>
         <w:drawing>
-          <wp:inline distT="0" distB="0" distL="0" distR="0" wp14:anchorId="5888D1D9">
+          <wp:inline distT="0" distB="0" distL="0" distR="0" wp14:anchorId="5D64CC75" wp14:editId="7F048B74">
             <wp:extent cx="683812" cy="229255"/>
             <wp:effectExtent l="0" t="0" r="2540" b="0"/>
             <wp:docPr id="2" name="Afbeelding 2"/>
@@ -1012,7 +1073,7 @@
           <w:lang w:eastAsia="en-GB"/>
         </w:rPr>
         <w:drawing>
-          <wp:inline distT="0" distB="0" distL="0" distR="0" wp14:anchorId="0C2C4598" wp14:editId="1976930A">
+          <wp:inline distT="0" distB="0" distL="0" distR="0" wp14:anchorId="6C66D102" wp14:editId="3F6D1AE9">
             <wp:extent cx="540689" cy="222327"/>
             <wp:effectExtent l="0" t="0" r="0" b="0"/>
             <wp:docPr id="3" name="Afbeelding 3"/>
@@ -1070,45 +1131,22 @@
     <w:p/>
     <w:p/>
     <w:p>
-      <w:pPr>
+      <w:r>
+        <w:t>For the Fuselage-wing combination</w:t>
+      </w:r>
+      <w:r>
+        <w:t>:</w:t>
+      </w:r>
+    </w:p>
+    <w:p/>
+    <w:p>
+      <w:r>
         <w:rPr>
-          <w:b/>
-        </w:rPr>
-      </w:pPr>
-      <w:r>
-        <w:rPr>
-          <w:b/>
-        </w:rPr>
-        <w:t>For the Fuselage-wing combination</w:t>
-      </w:r>
-      <w:r>
-        <w:rPr>
-          <w:b/>
-        </w:rPr>
-        <w:t>:</w:t>
-      </w:r>
-    </w:p>
-    <w:p>
-      <w:pPr>
-        <w:rPr>
-          <w:b/>
-        </w:rPr>
-      </w:pPr>
-    </w:p>
-    <w:p>
-      <w:pPr>
-        <w:rPr>
-          <w:b/>
-        </w:rPr>
-      </w:pPr>
-      <w:r>
-        <w:rPr>
-          <w:b/>
           <w:noProof/>
           <w:lang w:eastAsia="en-GB"/>
         </w:rPr>
         <w:drawing>
-          <wp:inline distT="0" distB="0" distL="0" distR="0" wp14:anchorId="594FFA34">
+          <wp:inline distT="0" distB="0" distL="0" distR="0" wp14:anchorId="57AE26BF" wp14:editId="4F115FE0">
             <wp:extent cx="2520563" cy="525073"/>
             <wp:effectExtent l="0" t="0" r="0" b="8890"/>
             <wp:docPr id="7" name="Afbeelding 7"/>
@@ -1160,10 +1198,40 @@
     </w:p>
     <w:p>
       <w:r>
-        <w:t>Note: bf and S_net according to picture below:</w:t>
-      </w:r>
-      <w:bookmarkStart w:id="4" w:name="_GoBack"/>
-      <w:bookmarkEnd w:id="4"/>
+        <w:t xml:space="preserve">Note: </w:t>
+      </w:r>
+      <w:proofErr w:type="spellStart"/>
+      <w:r>
+        <w:t>CLalphaw</w:t>
+      </w:r>
+      <w:proofErr w:type="spellEnd"/>
+      <w:r>
+        <w:t xml:space="preserve"> = </w:t>
+      </w:r>
+      <w:proofErr w:type="spellStart"/>
+      <w:r>
+        <w:t>CLalpha</w:t>
+      </w:r>
+      <w:proofErr w:type="spellEnd"/>
+      <w:r>
+        <w:t xml:space="preserve"> above</w:t>
+      </w:r>
+    </w:p>
+    <w:p>
+      <w:r>
+        <w:t xml:space="preserve">Note: bf and </w:t>
+      </w:r>
+      <w:proofErr w:type="spellStart"/>
+      <w:r>
+        <w:t>S_net</w:t>
+      </w:r>
+      <w:proofErr w:type="spellEnd"/>
+      <w:r>
+        <w:t xml:space="preserve"> (S minus projection of central wing part)</w:t>
+      </w:r>
+      <w:r>
+        <w:t xml:space="preserve"> according to picture below:</w:t>
+      </w:r>
     </w:p>
     <w:p/>
     <w:p>
@@ -1173,7 +1241,7 @@
           <w:lang w:eastAsia="en-GB"/>
         </w:rPr>
         <w:drawing>
-          <wp:inline distT="0" distB="0" distL="0" distR="0" wp14:anchorId="21F62FB1">
+          <wp:inline distT="0" distB="0" distL="0" distR="0" wp14:anchorId="68980331" wp14:editId="2ABF6171">
             <wp:extent cx="1636816" cy="938253"/>
             <wp:effectExtent l="0" t="0" r="1905" b="0"/>
             <wp:docPr id="16" name="Afbeelding 16"/>
@@ -1225,16 +1293,16 @@
     </w:p>
     <w:p/>
     <w:p>
-      <w:pPr>
-        <w:rPr>
-          <w:b/>
-        </w:rPr>
-      </w:pPr>
-      <w:r>
-        <w:rPr>
-          <w:b/>
-        </w:rPr>
-        <w:t>For the horizontal tailplane:</w:t>
+      <w:r>
+        <w:t xml:space="preserve">For the horizontal </w:t>
+      </w:r>
+      <w:proofErr w:type="spellStart"/>
+      <w:r>
+        <w:t>tailplane</w:t>
+      </w:r>
+      <w:proofErr w:type="spellEnd"/>
+      <w:r>
+        <w:t>:</w:t>
       </w:r>
     </w:p>
     <w:p>
@@ -1244,7 +1312,7 @@
           <w:lang w:eastAsia="en-GB"/>
         </w:rPr>
         <w:drawing>
-          <wp:inline distT="0" distB="0" distL="0" distR="0" wp14:anchorId="662E5A27">
+          <wp:inline distT="0" distB="0" distL="0" distR="0" wp14:anchorId="0B0A0272" wp14:editId="1A0C9374">
             <wp:extent cx="2918129" cy="837283"/>
             <wp:effectExtent l="0" t="0" r="0" b="1270"/>
             <wp:docPr id="4" name="Afbeelding 4"/>
@@ -1301,7 +1369,7 @@
           <w:lang w:eastAsia="en-GB"/>
         </w:rPr>
         <w:drawing>
-          <wp:inline distT="0" distB="0" distL="0" distR="0" wp14:anchorId="359D812B" wp14:editId="76712CBA">
+          <wp:inline distT="0" distB="0" distL="0" distR="0" wp14:anchorId="6F8179EB" wp14:editId="552F0FBA">
             <wp:extent cx="540689" cy="222327"/>
             <wp:effectExtent l="0" t="0" r="0" b="0"/>
             <wp:docPr id="8" name="Afbeelding 8"/>
@@ -1356,28 +1424,16 @@
         <w:t>Note: Same formula as for the wing, however Mach number should take into account that speed is lower due to fuselage:</w:t>
       </w:r>
     </w:p>
-    <w:p>
-      <w:pPr>
+    <w:p/>
+    <w:p>
+      <w:r>
         <w:rPr>
-          <w:b/>
-        </w:rPr>
-      </w:pPr>
-    </w:p>
-    <w:p>
-      <w:pPr>
-        <w:rPr>
-          <w:b/>
-        </w:rPr>
-      </w:pPr>
-      <w:r>
-        <w:rPr>
-          <w:b/>
           <w:noProof/>
           <w:lang w:eastAsia="en-GB"/>
         </w:rPr>
         <w:lastRenderedPageBreak/>
         <w:drawing>
-          <wp:inline distT="0" distB="0" distL="0" distR="0" wp14:anchorId="5280AF74" wp14:editId="2DD7C4F1">
+          <wp:inline distT="0" distB="0" distL="0" distR="0" wp14:anchorId="097B2705" wp14:editId="54949320">
             <wp:extent cx="417126" cy="485030"/>
             <wp:effectExtent l="0" t="0" r="2540" b="0"/>
             <wp:docPr id="5" name="Afbeelding 5"/>
@@ -1428,12 +1484,11 @@
       </w:r>
       <w:r>
         <w:rPr>
-          <w:b/>
           <w:noProof/>
           <w:lang w:eastAsia="en-GB"/>
         </w:rPr>
         <w:drawing>
-          <wp:inline distT="0" distB="0" distL="0" distR="0" wp14:anchorId="3AF7E43E" wp14:editId="52FBEE79">
+          <wp:inline distT="0" distB="0" distL="0" distR="0" wp14:anchorId="62DD2830" wp14:editId="595B930D">
             <wp:extent cx="2046517" cy="491571"/>
             <wp:effectExtent l="0" t="0" r="0" b="0"/>
             <wp:docPr id="6" name="Afbeelding 6"/>
@@ -1490,6 +1545,2358 @@
       </w:r>
     </w:p>
     <w:p/>
+    <w:p>
+      <w:pPr>
+        <w:pStyle w:val="Kop3"/>
+      </w:pPr>
+      <w:r>
+        <w:t>Downwash gradients</w:t>
+      </w:r>
+    </w:p>
+    <w:p/>
+    <w:p>
+      <w:r>
+        <w:t>Wing downwash gradient can be calculated by:</w:t>
+      </w:r>
+    </w:p>
+    <w:p/>
+    <w:p>
+      <w:r>
+        <w:rPr>
+          <w:noProof/>
+          <w:lang w:eastAsia="en-GB"/>
+        </w:rPr>
+        <w:drawing>
+          <wp:inline distT="0" distB="0" distL="0" distR="0" wp14:anchorId="29253CDB" wp14:editId="149C5CF3">
+            <wp:extent cx="4993420" cy="1247080"/>
+            <wp:effectExtent l="0" t="0" r="0" b="0"/>
+            <wp:docPr id="9" name="Afbeelding 9"/>
+            <wp:cNvGraphicFramePr>
+              <a:graphicFrameLocks xmlns:a="http://schemas.openxmlformats.org/drawingml/2006/main" noChangeAspect="1"/>
+            </wp:cNvGraphicFramePr>
+            <a:graphic xmlns:a="http://schemas.openxmlformats.org/drawingml/2006/main">
+              <a:graphicData uri="http://schemas.openxmlformats.org/drawingml/2006/picture">
+                <pic:pic xmlns:pic="http://schemas.openxmlformats.org/drawingml/2006/picture">
+                  <pic:nvPicPr>
+                    <pic:cNvPr id="0" name="Picture 3"/>
+                    <pic:cNvPicPr>
+                      <a:picLocks noChangeAspect="1" noChangeArrowheads="1"/>
+                    </pic:cNvPicPr>
+                  </pic:nvPicPr>
+                  <pic:blipFill>
+                    <a:blip r:embed="rId15">
+                      <a:extLst>
+                        <a:ext uri="{28A0092B-C50C-407E-A947-70E740481C1C}">
+                          <a14:useLocalDpi xmlns:a14="http://schemas.microsoft.com/office/drawing/2010/main" val="0"/>
+                        </a:ext>
+                      </a:extLst>
+                    </a:blip>
+                    <a:srcRect/>
+                    <a:stretch>
+                      <a:fillRect/>
+                    </a:stretch>
+                  </pic:blipFill>
+                  <pic:spPr bwMode="auto">
+                    <a:xfrm>
+                      <a:off x="0" y="0"/>
+                      <a:ext cx="4992789" cy="1246922"/>
+                    </a:xfrm>
+                    <a:prstGeom prst="rect">
+                      <a:avLst/>
+                    </a:prstGeom>
+                    <a:noFill/>
+                    <a:ln>
+                      <a:noFill/>
+                    </a:ln>
+                    <a:effectLst/>
+                  </pic:spPr>
+                </pic:pic>
+              </a:graphicData>
+            </a:graphic>
+          </wp:inline>
+        </w:drawing>
+      </w:r>
+    </w:p>
+    <w:p/>
+    <w:p>
+      <w:r>
+        <w:t xml:space="preserve">Where the two </w:t>
+      </w:r>
+      <w:proofErr w:type="spellStart"/>
+      <w:r>
+        <w:t>Kε</w:t>
+      </w:r>
+      <w:proofErr w:type="spellEnd"/>
+      <w:r>
+        <w:t xml:space="preserve"> terms accounting for the wing sweep angle effect (Λ expressed in radians) are defined as follow:</w:t>
+      </w:r>
+    </w:p>
+    <w:p/>
+    <w:p>
+      <w:r>
+        <w:rPr>
+          <w:noProof/>
+          <w:lang w:eastAsia="en-GB"/>
+        </w:rPr>
+        <w:drawing>
+          <wp:inline distT="0" distB="0" distL="0" distR="0" wp14:anchorId="4DA6A361" wp14:editId="0CD6968F">
+            <wp:extent cx="3170864" cy="983414"/>
+            <wp:effectExtent l="0" t="0" r="0" b="7620"/>
+            <wp:docPr id="10" name="Afbeelding 10"/>
+            <wp:cNvGraphicFramePr>
+              <a:graphicFrameLocks xmlns:a="http://schemas.openxmlformats.org/drawingml/2006/main" noChangeAspect="1"/>
+            </wp:cNvGraphicFramePr>
+            <a:graphic xmlns:a="http://schemas.openxmlformats.org/drawingml/2006/main">
+              <a:graphicData uri="http://schemas.openxmlformats.org/drawingml/2006/picture">
+                <pic:pic xmlns:pic="http://schemas.openxmlformats.org/drawingml/2006/picture">
+                  <pic:nvPicPr>
+                    <pic:cNvPr id="0" name="Picture 6"/>
+                    <pic:cNvPicPr>
+                      <a:picLocks noChangeAspect="1" noChangeArrowheads="1"/>
+                    </pic:cNvPicPr>
+                  </pic:nvPicPr>
+                  <pic:blipFill>
+                    <a:blip r:embed="rId16">
+                      <a:extLst>
+                        <a:ext uri="{28A0092B-C50C-407E-A947-70E740481C1C}">
+                          <a14:useLocalDpi xmlns:a14="http://schemas.microsoft.com/office/drawing/2010/main" val="0"/>
+                        </a:ext>
+                      </a:extLst>
+                    </a:blip>
+                    <a:srcRect/>
+                    <a:stretch>
+                      <a:fillRect/>
+                    </a:stretch>
+                  </pic:blipFill>
+                  <pic:spPr bwMode="auto">
+                    <a:xfrm>
+                      <a:off x="0" y="0"/>
+                      <a:ext cx="3174275" cy="984472"/>
+                    </a:xfrm>
+                    <a:prstGeom prst="rect">
+                      <a:avLst/>
+                    </a:prstGeom>
+                    <a:noFill/>
+                    <a:ln>
+                      <a:noFill/>
+                    </a:ln>
+                    <a:effectLst/>
+                  </pic:spPr>
+                </pic:pic>
+              </a:graphicData>
+            </a:graphic>
+          </wp:inline>
+        </w:drawing>
+      </w:r>
+    </w:p>
+    <w:p/>
+    <w:p>
+      <w:proofErr w:type="spellStart"/>
+      <w:r>
+        <w:t>Mtv</w:t>
+      </w:r>
+      <w:proofErr w:type="spellEnd"/>
+      <w:r>
+        <w:t xml:space="preserve"> and r from:</w:t>
+      </w:r>
+    </w:p>
+    <w:p/>
+    <w:p>
+      <w:r>
+        <w:rPr>
+          <w:noProof/>
+          <w:lang w:eastAsia="en-GB"/>
+        </w:rPr>
+        <w:drawing>
+          <wp:inline distT="0" distB="0" distL="0" distR="0" wp14:anchorId="1F5AA905" wp14:editId="7412D9B7">
+            <wp:extent cx="4034230" cy="1725433"/>
+            <wp:effectExtent l="0" t="0" r="4445" b="8255"/>
+            <wp:docPr id="29" name="Afbeelding 29"/>
+            <wp:cNvGraphicFramePr>
+              <a:graphicFrameLocks xmlns:a="http://schemas.openxmlformats.org/drawingml/2006/main" noChangeAspect="1"/>
+            </wp:cNvGraphicFramePr>
+            <a:graphic xmlns:a="http://schemas.openxmlformats.org/drawingml/2006/main">
+              <a:graphicData uri="http://schemas.openxmlformats.org/drawingml/2006/picture">
+                <pic:pic xmlns:pic="http://schemas.openxmlformats.org/drawingml/2006/picture">
+                  <pic:nvPicPr>
+                    <pic:cNvPr id="0" name="Picture 7"/>
+                    <pic:cNvPicPr>
+                      <a:picLocks noChangeAspect="1" noChangeArrowheads="1"/>
+                    </pic:cNvPicPr>
+                  </pic:nvPicPr>
+                  <pic:blipFill>
+                    <a:blip r:embed="rId17" cstate="print">
+                      <a:extLst>
+                        <a:ext uri="{28A0092B-C50C-407E-A947-70E740481C1C}">
+                          <a14:useLocalDpi xmlns:a14="http://schemas.microsoft.com/office/drawing/2010/main" val="0"/>
+                        </a:ext>
+                      </a:extLst>
+                    </a:blip>
+                    <a:srcRect/>
+                    <a:stretch>
+                      <a:fillRect/>
+                    </a:stretch>
+                  </pic:blipFill>
+                  <pic:spPr bwMode="auto">
+                    <a:xfrm>
+                      <a:off x="0" y="0"/>
+                      <a:ext cx="4042367" cy="1728913"/>
+                    </a:xfrm>
+                    <a:prstGeom prst="rect">
+                      <a:avLst/>
+                    </a:prstGeom>
+                    <a:noFill/>
+                    <a:ln>
+                      <a:noFill/>
+                    </a:ln>
+                    <a:effectLst/>
+                  </pic:spPr>
+                </pic:pic>
+              </a:graphicData>
+            </a:graphic>
+          </wp:inline>
+        </w:drawing>
+      </w:r>
+    </w:p>
+    <w:p/>
+    <w:p>
+      <w:pPr>
+        <w:rPr>
+          <w:rFonts w:asciiTheme="majorHAnsi" w:eastAsiaTheme="majorEastAsia" w:hAnsiTheme="majorHAnsi" w:cstheme="majorBidi"/>
+          <w:sz w:val="24"/>
+          <w:szCs w:val="24"/>
+        </w:rPr>
+      </w:pPr>
+      <w:r>
+        <w:br w:type="page"/>
+      </w:r>
+    </w:p>
+    <w:p>
+      <w:pPr>
+        <w:pStyle w:val="Kop2"/>
+      </w:pPr>
+      <w:r>
+        <w:lastRenderedPageBreak/>
+        <w:t>Tail Sizing</w:t>
+      </w:r>
+    </w:p>
+    <w:p>
+      <w:r>
+        <w:t>Tail sizing is done via the tail volume coefficient method (statistics-based)</w:t>
+      </w:r>
+    </w:p>
+    <w:p/>
+    <w:p>
+      <w:r>
+        <w:rPr>
+          <w:noProof/>
+          <w:lang w:eastAsia="en-GB"/>
+        </w:rPr>
+        <w:drawing>
+          <wp:inline distT="0" distB="0" distL="0" distR="0" wp14:anchorId="12372477" wp14:editId="687E9AC2">
+            <wp:extent cx="3371353" cy="747176"/>
+            <wp:effectExtent l="0" t="0" r="635" b="0"/>
+            <wp:docPr id="43" name="Afbeelding 43"/>
+            <wp:cNvGraphicFramePr>
+              <a:graphicFrameLocks xmlns:a="http://schemas.openxmlformats.org/drawingml/2006/main" noChangeAspect="1"/>
+            </wp:cNvGraphicFramePr>
+            <a:graphic xmlns:a="http://schemas.openxmlformats.org/drawingml/2006/main">
+              <a:graphicData uri="http://schemas.openxmlformats.org/drawingml/2006/picture">
+                <pic:pic xmlns:pic="http://schemas.openxmlformats.org/drawingml/2006/picture">
+                  <pic:nvPicPr>
+                    <pic:cNvPr id="0" name="Picture 8"/>
+                    <pic:cNvPicPr>
+                      <a:picLocks noChangeAspect="1" noChangeArrowheads="1"/>
+                    </pic:cNvPicPr>
+                  </pic:nvPicPr>
+                  <pic:blipFill>
+                    <a:blip r:embed="rId18" cstate="print">
+                      <a:extLst>
+                        <a:ext uri="{28A0092B-C50C-407E-A947-70E740481C1C}">
+                          <a14:useLocalDpi xmlns:a14="http://schemas.microsoft.com/office/drawing/2010/main" val="0"/>
+                        </a:ext>
+                      </a:extLst>
+                    </a:blip>
+                    <a:srcRect/>
+                    <a:stretch>
+                      <a:fillRect/>
+                    </a:stretch>
+                  </pic:blipFill>
+                  <pic:spPr bwMode="auto">
+                    <a:xfrm>
+                      <a:off x="0" y="0"/>
+                      <a:ext cx="3372335" cy="747394"/>
+                    </a:xfrm>
+                    <a:prstGeom prst="rect">
+                      <a:avLst/>
+                    </a:prstGeom>
+                    <a:noFill/>
+                    <a:ln>
+                      <a:noFill/>
+                    </a:ln>
+                    <a:effectLst/>
+                  </pic:spPr>
+                </pic:pic>
+              </a:graphicData>
+            </a:graphic>
+          </wp:inline>
+        </w:drawing>
+      </w:r>
+    </w:p>
+    <w:p/>
+    <w:p>
+      <w:r>
+        <w:t xml:space="preserve">The tail arms </w:t>
+      </w:r>
+      <w:proofErr w:type="spellStart"/>
+      <w:r>
+        <w:t>lh</w:t>
+      </w:r>
+      <w:proofErr w:type="spellEnd"/>
+      <w:r>
+        <w:t xml:space="preserve"> and lv  are the distances between the aerodynamic centers of wing and horizontal tail, and vertical tail, respectively. They can be approximated by distances between the mean quarter-chord points of the wing and </w:t>
+      </w:r>
+      <w:proofErr w:type="spellStart"/>
+      <w:r>
+        <w:t>tailplanes</w:t>
+      </w:r>
+      <w:proofErr w:type="spellEnd"/>
+      <w:r>
+        <w:t xml:space="preserve"> mean aerodynamic chords. </w:t>
+      </w:r>
+    </w:p>
+    <w:p/>
+    <w:p>
+      <w:r>
+        <w:t>Since the tail design follows the fuselage and wing design, and since, it is logical to position the vertical tail empennages as far back as possible on the fuselage (to maximize the effective arm), the values of the tail arms are actually known. Hence, by means of the tail volume coefficients and the wing planform data (wing planform area and mean aerodynamic chord and span), the planform area of the tail empennages can be immediately estimated.</w:t>
+      </w:r>
+    </w:p>
+    <w:p/>
+    <w:p>
+      <w:r>
+        <w:t>The name tail “volume” coefficient just follows by its definition: it is the product of the (tail empennage) area times the (tail arm) length, hence a volume! Such volume is then normalized using the product of wing area and wing MAC (or wing span).</w:t>
+      </w:r>
+    </w:p>
+    <w:p/>
+    <w:p>
+      <w:r>
+        <w:t>The size of the aircraft, the type and number of engines and their position (e.g. wing podded, embedded in the fuselage or attached at the back of the fuselage) have an influence on the tail size. Hence use tail volume coefficients of appropriate reference aircraft!!</w:t>
+      </w:r>
+    </w:p>
+    <w:p/>
+    <w:p>
+      <w:r>
+        <w:t>A collection of tail volume values for various jet transport aircraft is provided in this package.</w:t>
+      </w:r>
+      <w:r>
+        <w:t xml:space="preserve"> See below:</w:t>
+      </w:r>
+    </w:p>
+    <w:p/>
+    <w:p>
+      <w:pPr>
+        <w:pStyle w:val="Bijschrift"/>
+        <w:keepNext/>
+      </w:pPr>
+      <w:r>
+        <w:t xml:space="preserve">Table </w:t>
+      </w:r>
+      <w:fldSimple w:instr=" SEQ Table \* ARABIC ">
+        <w:r>
+          <w:rPr>
+            <w:noProof/>
+          </w:rPr>
+          <w:t>1</w:t>
+        </w:r>
+      </w:fldSimple>
+      <w:r>
+        <w:t>: horizontal tail volume data</w:t>
+      </w:r>
+    </w:p>
+    <w:tbl>
+      <w:tblPr>
+        <w:tblpPr w:leftFromText="180" w:rightFromText="180" w:vertAnchor="text" w:horzAnchor="margin" w:tblpY="26"/>
+        <w:tblW w:w="0" w:type="auto"/>
+        <w:tblBorders>
+          <w:top w:val="single" w:sz="4" w:space="0" w:color="000000"/>
+          <w:left w:val="single" w:sz="4" w:space="0" w:color="000000"/>
+          <w:bottom w:val="single" w:sz="4" w:space="0" w:color="000000"/>
+          <w:right w:val="single" w:sz="4" w:space="0" w:color="000000"/>
+          <w:insideH w:val="single" w:sz="4" w:space="0" w:color="000000"/>
+          <w:insideV w:val="single" w:sz="4" w:space="0" w:color="000000"/>
+        </w:tblBorders>
+        <w:tblLook w:val="01E0" w:firstRow="1" w:lastRow="1" w:firstColumn="1" w:lastColumn="1" w:noHBand="0" w:noVBand="0"/>
+      </w:tblPr>
+      <w:tblGrid>
+        <w:gridCol w:w="1108"/>
+        <w:gridCol w:w="1297"/>
+        <w:gridCol w:w="1137"/>
+        <w:gridCol w:w="1519"/>
+        <w:gridCol w:w="838"/>
+        <w:gridCol w:w="853"/>
+        <w:gridCol w:w="992"/>
+        <w:gridCol w:w="788"/>
+        <w:gridCol w:w="710"/>
+      </w:tblGrid>
+      <w:tr>
+        <w:tc>
+          <w:tcPr>
+            <w:tcW w:w="1108" w:type="dxa"/>
+          </w:tcPr>
+          <w:p>
+            <w:pPr>
+              <w:jc w:val="left"/>
+            </w:pPr>
+            <w:r>
+              <w:t># engines</w:t>
+            </w:r>
+          </w:p>
+        </w:tc>
+        <w:tc>
+          <w:tcPr>
+            <w:tcW w:w="1297" w:type="dxa"/>
+          </w:tcPr>
+          <w:p>
+            <w:pPr>
+              <w:jc w:val="left"/>
+            </w:pPr>
+            <w:r>
+              <w:t>engine mounting</w:t>
+            </w:r>
+          </w:p>
+        </w:tc>
+        <w:tc>
+          <w:tcPr>
+            <w:tcW w:w="1137" w:type="dxa"/>
+          </w:tcPr>
+          <w:p>
+            <w:pPr>
+              <w:jc w:val="left"/>
+            </w:pPr>
+            <w:r>
+              <w:t>Tail type</w:t>
+            </w:r>
+          </w:p>
+        </w:tc>
+        <w:tc>
+          <w:tcPr>
+            <w:tcW w:w="1519" w:type="dxa"/>
+            <w:vAlign w:val="center"/>
+          </w:tcPr>
+          <w:p>
+            <w:pPr>
+              <w:jc w:val="left"/>
+            </w:pPr>
+            <w:r>
+              <w:t>Aircraft</w:t>
+            </w:r>
+          </w:p>
+        </w:tc>
+        <w:tc>
+          <w:tcPr>
+            <w:tcW w:w="838" w:type="dxa"/>
+            <w:vAlign w:val="center"/>
+          </w:tcPr>
+          <w:p>
+            <w:pPr>
+              <w:jc w:val="center"/>
+            </w:pPr>
+            <w:r>
+              <w:rPr>
+                <w:position w:val="-8"/>
+              </w:rPr>
+              <w:object w:dxaOrig="520" w:dyaOrig="300">
+                <v:shapetype id="_x0000_t75" coordsize="21600,21600" o:spt="75" o:preferrelative="t" path="m@4@5l@4@11@9@11@9@5xe" filled="f" stroked="f">
+                  <v:stroke joinstyle="miter"/>
+                  <v:formulas>
+                    <v:f eqn="if lineDrawn pixelLineWidth 0"/>
+                    <v:f eqn="sum @0 1 0"/>
+                    <v:f eqn="sum 0 0 @1"/>
+                    <v:f eqn="prod @2 1 2"/>
+                    <v:f eqn="prod @3 21600 pixelWidth"/>
+                    <v:f eqn="prod @3 21600 pixelHeight"/>
+                    <v:f eqn="sum @0 0 1"/>
+                    <v:f eqn="prod @6 1 2"/>
+                    <v:f eqn="prod @7 21600 pixelWidth"/>
+                    <v:f eqn="sum @8 21600 0"/>
+                    <v:f eqn="prod @7 21600 pixelHeight"/>
+                    <v:f eqn="sum @10 21600 0"/>
+                  </v:formulas>
+                  <v:path o:extrusionok="f" gradientshapeok="t" o:connecttype="rect"/>
+                  <o:lock v:ext="edit" aspectratio="t"/>
+                </v:shapetype>
+                <v:shape id="_x0000_i1025" type="#_x0000_t75" style="width:25.75pt;height:15.2pt" o:ole="">
+                  <v:imagedata r:id="rId19" o:title=""/>
+                </v:shape>
+                <o:OLEObject Type="Embed" ProgID="Equation.DSMT4" ShapeID="_x0000_i1025" DrawAspect="Content" ObjectID="_1491305989" r:id="rId20"/>
+              </w:object>
+            </w:r>
+            <w:r>
+              <w:rPr>
+                <w:vertAlign w:val="superscript"/>
+              </w:rPr>
+              <w:t>2</w:t>
+            </w:r>
+          </w:p>
+        </w:tc>
+        <w:tc>
+          <w:tcPr>
+            <w:tcW w:w="853" w:type="dxa"/>
+            <w:vAlign w:val="center"/>
+          </w:tcPr>
+          <w:p>
+            <w:pPr>
+              <w:jc w:val="center"/>
+            </w:pPr>
+            <w:r>
+              <w:rPr>
+                <w:position w:val="-8"/>
+              </w:rPr>
+              <w:object w:dxaOrig="540" w:dyaOrig="300">
+                <v:shape id="_x0000_i1026" type="#_x0000_t75" style="width:26.95pt;height:15.2pt" o:ole="">
+                  <v:imagedata r:id="rId21" o:title=""/>
+                </v:shape>
+                <o:OLEObject Type="Embed" ProgID="Equation.DSMT4" ShapeID="_x0000_i1026" DrawAspect="Content" ObjectID="_1491305990" r:id="rId22"/>
+              </w:object>
+            </w:r>
+          </w:p>
+        </w:tc>
+        <w:tc>
+          <w:tcPr>
+            <w:tcW w:w="992" w:type="dxa"/>
+            <w:vAlign w:val="center"/>
+          </w:tcPr>
+          <w:p>
+            <w:pPr>
+              <w:jc w:val="center"/>
+            </w:pPr>
+            <w:r>
+              <w:rPr>
+                <w:position w:val="-10"/>
+              </w:rPr>
+              <w:object w:dxaOrig="720" w:dyaOrig="360">
+                <v:shape id="_x0000_i1027" type="#_x0000_t75" style="width:36.3pt;height:18.15pt" o:ole="">
+                  <v:imagedata r:id="rId23" o:title=""/>
+                </v:shape>
+                <o:OLEObject Type="Embed" ProgID="Equation.DSMT4" ShapeID="_x0000_i1027" DrawAspect="Content" ObjectID="_1491305991" r:id="rId24"/>
+              </w:object>
+            </w:r>
+          </w:p>
+        </w:tc>
+        <w:tc>
+          <w:tcPr>
+            <w:tcW w:w="788" w:type="dxa"/>
+            <w:vAlign w:val="center"/>
+          </w:tcPr>
+          <w:p>
+            <w:pPr>
+              <w:jc w:val="center"/>
+            </w:pPr>
+            <w:proofErr w:type="spellStart"/>
+            <w:r>
+              <w:t>L</w:t>
+            </w:r>
+            <w:r>
+              <w:rPr>
+                <w:vertAlign w:val="subscript"/>
+              </w:rPr>
+              <w:t>h</w:t>
+            </w:r>
+            <w:proofErr w:type="spellEnd"/>
+            <w:r>
+              <w:t xml:space="preserve"> [</w:t>
+            </w:r>
+            <w:proofErr w:type="spellStart"/>
+            <w:r>
+              <w:t>ft</w:t>
+            </w:r>
+            <w:proofErr w:type="spellEnd"/>
+            <w:r>
+              <w:t xml:space="preserve">] </w:t>
+            </w:r>
+          </w:p>
+        </w:tc>
+        <w:tc>
+          <w:tcPr>
+            <w:tcW w:w="710" w:type="dxa"/>
+            <w:vAlign w:val="center"/>
+          </w:tcPr>
+          <w:p>
+            <w:pPr>
+              <w:jc w:val="center"/>
+            </w:pPr>
+            <w:r>
+              <w:rPr>
+                <w:position w:val="-10"/>
+              </w:rPr>
+              <w:object w:dxaOrig="260" w:dyaOrig="340">
+                <v:shape id="_x0000_i1028" type="#_x0000_t75" style="width:12.9pt;height:17pt" o:ole="">
+                  <v:imagedata r:id="rId25" o:title=""/>
+                </v:shape>
+                <o:OLEObject Type="Embed" ProgID="Equation.DSMT4" ShapeID="_x0000_i1028" DrawAspect="Content" ObjectID="_1491305992" r:id="rId26"/>
+              </w:object>
+            </w:r>
+          </w:p>
+        </w:tc>
+      </w:tr>
+      <w:tr>
+        <w:tc>
+          <w:tcPr>
+            <w:tcW w:w="1108" w:type="dxa"/>
+          </w:tcPr>
+          <w:p/>
+        </w:tc>
+        <w:tc>
+          <w:tcPr>
+            <w:tcW w:w="1297" w:type="dxa"/>
+          </w:tcPr>
+          <w:p/>
+        </w:tc>
+        <w:tc>
+          <w:tcPr>
+            <w:tcW w:w="1137" w:type="dxa"/>
+          </w:tcPr>
+          <w:p>
+            <w:r>
+              <w:t>T</w:t>
+            </w:r>
+          </w:p>
+        </w:tc>
+        <w:tc>
+          <w:tcPr>
+            <w:tcW w:w="1519" w:type="dxa"/>
+          </w:tcPr>
+          <w:p>
+            <w:r>
+              <w:t>Boeing 727-200</w:t>
+            </w:r>
+          </w:p>
+        </w:tc>
+        <w:tc>
+          <w:tcPr>
+            <w:tcW w:w="838" w:type="dxa"/>
+          </w:tcPr>
+          <w:p>
+            <w:pPr>
+              <w:jc w:val="center"/>
+            </w:pPr>
+            <w:r>
+              <w:t>1700</w:t>
+            </w:r>
+          </w:p>
+        </w:tc>
+        <w:tc>
+          <w:tcPr>
+            <w:tcW w:w="853" w:type="dxa"/>
+          </w:tcPr>
+          <w:p>
+            <w:pPr>
+              <w:jc w:val="center"/>
+            </w:pPr>
+            <w:r>
+              <w:t>18.0</w:t>
+            </w:r>
+          </w:p>
+        </w:tc>
+        <w:tc>
+          <w:tcPr>
+            <w:tcW w:w="992" w:type="dxa"/>
+          </w:tcPr>
+          <w:p>
+            <w:pPr>
+              <w:jc w:val="center"/>
+            </w:pPr>
+            <w:r>
+              <w:t>376</w:t>
+            </w:r>
+          </w:p>
+        </w:tc>
+        <w:tc>
+          <w:tcPr>
+            <w:tcW w:w="788" w:type="dxa"/>
+          </w:tcPr>
+          <w:p>
+            <w:pPr>
+              <w:jc w:val="center"/>
+            </w:pPr>
+            <w:r>
+              <w:t>67.0</w:t>
+            </w:r>
+          </w:p>
+        </w:tc>
+        <w:tc>
+          <w:tcPr>
+            <w:tcW w:w="710" w:type="dxa"/>
+          </w:tcPr>
+          <w:p>
+            <w:pPr>
+              <w:jc w:val="center"/>
+            </w:pPr>
+            <w:r>
+              <w:t>0.82</w:t>
+            </w:r>
+          </w:p>
+        </w:tc>
+      </w:tr>
+      <w:tr>
+        <w:tc>
+          <w:tcPr>
+            <w:tcW w:w="1108" w:type="dxa"/>
+          </w:tcPr>
+          <w:p/>
+        </w:tc>
+        <w:tc>
+          <w:tcPr>
+            <w:tcW w:w="1297" w:type="dxa"/>
+          </w:tcPr>
+          <w:p/>
+        </w:tc>
+        <w:tc>
+          <w:tcPr>
+            <w:tcW w:w="1137" w:type="dxa"/>
+          </w:tcPr>
+          <w:p>
+            <w:r>
+              <w:t>Con</w:t>
+            </w:r>
+          </w:p>
+        </w:tc>
+        <w:tc>
+          <w:tcPr>
+            <w:tcW w:w="1519" w:type="dxa"/>
+          </w:tcPr>
+          <w:p>
+            <w:r>
+              <w:t>Boeing 737-200</w:t>
+            </w:r>
+          </w:p>
+        </w:tc>
+        <w:tc>
+          <w:tcPr>
+            <w:tcW w:w="838" w:type="dxa"/>
+          </w:tcPr>
+          <w:p>
+            <w:pPr>
+              <w:jc w:val="center"/>
+            </w:pPr>
+            <w:r>
+              <w:t>980</w:t>
+            </w:r>
+          </w:p>
+        </w:tc>
+        <w:tc>
+          <w:tcPr>
+            <w:tcW w:w="853" w:type="dxa"/>
+          </w:tcPr>
+          <w:p>
+            <w:pPr>
+              <w:jc w:val="center"/>
+            </w:pPr>
+            <w:r>
+              <w:t>11.2</w:t>
+            </w:r>
+          </w:p>
+        </w:tc>
+        <w:tc>
+          <w:tcPr>
+            <w:tcW w:w="992" w:type="dxa"/>
+          </w:tcPr>
+          <w:p>
+            <w:pPr>
+              <w:jc w:val="center"/>
+            </w:pPr>
+            <w:r>
+              <w:t>321</w:t>
+            </w:r>
+          </w:p>
+        </w:tc>
+        <w:tc>
+          <w:tcPr>
+            <w:tcW w:w="788" w:type="dxa"/>
+          </w:tcPr>
+          <w:p>
+            <w:pPr>
+              <w:jc w:val="center"/>
+            </w:pPr>
+            <w:r>
+              <w:t>43.8</w:t>
+            </w:r>
+          </w:p>
+        </w:tc>
+        <w:tc>
+          <w:tcPr>
+            <w:tcW w:w="710" w:type="dxa"/>
+          </w:tcPr>
+          <w:p>
+            <w:pPr>
+              <w:jc w:val="center"/>
+            </w:pPr>
+            <w:r>
+              <w:t>1.28</w:t>
+            </w:r>
+          </w:p>
+        </w:tc>
+      </w:tr>
+      <w:tr>
+        <w:tc>
+          <w:tcPr>
+            <w:tcW w:w="1108" w:type="dxa"/>
+          </w:tcPr>
+          <w:p/>
+        </w:tc>
+        <w:tc>
+          <w:tcPr>
+            <w:tcW w:w="1297" w:type="dxa"/>
+          </w:tcPr>
+          <w:p/>
+        </w:tc>
+        <w:tc>
+          <w:tcPr>
+            <w:tcW w:w="1137" w:type="dxa"/>
+          </w:tcPr>
+          <w:p>
+            <w:r>
+              <w:t>Con</w:t>
+            </w:r>
+          </w:p>
+        </w:tc>
+        <w:tc>
+          <w:tcPr>
+            <w:tcW w:w="1519" w:type="dxa"/>
+          </w:tcPr>
+          <w:p>
+            <w:r>
+              <w:t>Boeing 737-300</w:t>
+            </w:r>
+          </w:p>
+        </w:tc>
+        <w:tc>
+          <w:tcPr>
+            <w:tcW w:w="838" w:type="dxa"/>
+          </w:tcPr>
+          <w:p>
+            <w:pPr>
+              <w:jc w:val="center"/>
+            </w:pPr>
+            <w:r>
+              <w:t>1117</w:t>
+            </w:r>
+          </w:p>
+        </w:tc>
+        <w:tc>
+          <w:tcPr>
+            <w:tcW w:w="853" w:type="dxa"/>
+          </w:tcPr>
+          <w:p>
+            <w:pPr>
+              <w:jc w:val="center"/>
+            </w:pPr>
+            <w:r>
+              <w:t>10.9</w:t>
+            </w:r>
+          </w:p>
+        </w:tc>
+        <w:tc>
+          <w:tcPr>
+            <w:tcW w:w="992" w:type="dxa"/>
+          </w:tcPr>
+          <w:p>
+            <w:pPr>
+              <w:jc w:val="center"/>
+            </w:pPr>
+            <w:r>
+              <w:t>390</w:t>
+            </w:r>
+          </w:p>
+        </w:tc>
+        <w:tc>
+          <w:tcPr>
+            <w:tcW w:w="788" w:type="dxa"/>
+          </w:tcPr>
+          <w:p>
+            <w:pPr>
+              <w:jc w:val="center"/>
+            </w:pPr>
+            <w:r>
+              <w:t>49.7</w:t>
+            </w:r>
+          </w:p>
+        </w:tc>
+        <w:tc>
+          <w:tcPr>
+            <w:tcW w:w="710" w:type="dxa"/>
+          </w:tcPr>
+          <w:p>
+            <w:pPr>
+              <w:jc w:val="center"/>
+            </w:pPr>
+            <w:r>
+              <w:t>1.35</w:t>
+            </w:r>
+          </w:p>
+        </w:tc>
+      </w:tr>
+      <w:tr>
+        <w:tc>
+          <w:tcPr>
+            <w:tcW w:w="1108" w:type="dxa"/>
+          </w:tcPr>
+          <w:p/>
+        </w:tc>
+        <w:tc>
+          <w:tcPr>
+            <w:tcW w:w="1297" w:type="dxa"/>
+          </w:tcPr>
+          <w:p/>
+        </w:tc>
+        <w:tc>
+          <w:tcPr>
+            <w:tcW w:w="1137" w:type="dxa"/>
+          </w:tcPr>
+          <w:p>
+            <w:bookmarkStart w:id="4" w:name="_GoBack"/>
+            <w:bookmarkEnd w:id="4"/>
+          </w:p>
+        </w:tc>
+        <w:tc>
+          <w:tcPr>
+            <w:tcW w:w="1519" w:type="dxa"/>
+          </w:tcPr>
+          <w:p>
+            <w:r>
+              <w:t>Boeing 747-200B</w:t>
+            </w:r>
+          </w:p>
+        </w:tc>
+        <w:tc>
+          <w:tcPr>
+            <w:tcW w:w="838" w:type="dxa"/>
+          </w:tcPr>
+          <w:p>
+            <w:pPr>
+              <w:jc w:val="center"/>
+            </w:pPr>
+            <w:r>
+              <w:t>5500</w:t>
+            </w:r>
+          </w:p>
+        </w:tc>
+        <w:tc>
+          <w:tcPr>
+            <w:tcW w:w="853" w:type="dxa"/>
+          </w:tcPr>
+          <w:p>
+            <w:pPr>
+              <w:jc w:val="center"/>
+            </w:pPr>
+            <w:r>
+              <w:t>38.0</w:t>
+            </w:r>
+          </w:p>
+        </w:tc>
+        <w:tc>
+          <w:tcPr>
+            <w:tcW w:w="992" w:type="dxa"/>
+          </w:tcPr>
+          <w:p>
+            <w:pPr>
+              <w:jc w:val="center"/>
+            </w:pPr>
+            <w:r>
+              <w:t>1470</w:t>
+            </w:r>
+          </w:p>
+        </w:tc>
+        <w:tc>
+          <w:tcPr>
+            <w:tcW w:w="788" w:type="dxa"/>
+          </w:tcPr>
+          <w:p>
+            <w:pPr>
+              <w:jc w:val="center"/>
+            </w:pPr>
+            <w:r>
+              <w:t>104.5</w:t>
+            </w:r>
+          </w:p>
+        </w:tc>
+        <w:tc>
+          <w:tcPr>
+            <w:tcW w:w="710" w:type="dxa"/>
+          </w:tcPr>
+          <w:p>
+            <w:pPr>
+              <w:jc w:val="center"/>
+            </w:pPr>
+            <w:r>
+              <w:t>0.74</w:t>
+            </w:r>
+          </w:p>
+        </w:tc>
+      </w:tr>
+      <w:tr>
+        <w:tc>
+          <w:tcPr>
+            <w:tcW w:w="1108" w:type="dxa"/>
+          </w:tcPr>
+          <w:p/>
+        </w:tc>
+        <w:tc>
+          <w:tcPr>
+            <w:tcW w:w="1297" w:type="dxa"/>
+          </w:tcPr>
+          <w:p/>
+        </w:tc>
+        <w:tc>
+          <w:tcPr>
+            <w:tcW w:w="1137" w:type="dxa"/>
+          </w:tcPr>
+          <w:p/>
+        </w:tc>
+        <w:tc>
+          <w:tcPr>
+            <w:tcW w:w="1519" w:type="dxa"/>
+          </w:tcPr>
+          <w:p>
+            <w:r>
+              <w:t>Boeing 747SP</w:t>
+            </w:r>
+          </w:p>
+        </w:tc>
+        <w:tc>
+          <w:tcPr>
+            <w:tcW w:w="838" w:type="dxa"/>
+          </w:tcPr>
+          <w:p>
+            <w:pPr>
+              <w:jc w:val="center"/>
+            </w:pPr>
+            <w:r>
+              <w:t>5500</w:t>
+            </w:r>
+          </w:p>
+        </w:tc>
+        <w:tc>
+          <w:tcPr>
+            <w:tcW w:w="853" w:type="dxa"/>
+          </w:tcPr>
+          <w:p>
+            <w:pPr>
+              <w:jc w:val="center"/>
+            </w:pPr>
+            <w:r>
+              <w:t>38.0</w:t>
+            </w:r>
+          </w:p>
+        </w:tc>
+        <w:tc>
+          <w:tcPr>
+            <w:tcW w:w="992" w:type="dxa"/>
+          </w:tcPr>
+          <w:p>
+            <w:pPr>
+              <w:jc w:val="center"/>
+            </w:pPr>
+            <w:r>
+              <w:t>1534</w:t>
+            </w:r>
+          </w:p>
+        </w:tc>
+        <w:tc>
+          <w:tcPr>
+            <w:tcW w:w="788" w:type="dxa"/>
+          </w:tcPr>
+          <w:p>
+            <w:pPr>
+              <w:jc w:val="center"/>
+            </w:pPr>
+            <w:r>
+              <w:t>72.9</w:t>
+            </w:r>
+          </w:p>
+        </w:tc>
+        <w:tc>
+          <w:tcPr>
+            <w:tcW w:w="710" w:type="dxa"/>
+          </w:tcPr>
+          <w:p>
+            <w:pPr>
+              <w:jc w:val="center"/>
+            </w:pPr>
+            <w:r>
+              <w:t>0.54</w:t>
+            </w:r>
+          </w:p>
+        </w:tc>
+      </w:tr>
+      <w:tr>
+        <w:tc>
+          <w:tcPr>
+            <w:tcW w:w="1108" w:type="dxa"/>
+          </w:tcPr>
+          <w:p/>
+        </w:tc>
+        <w:tc>
+          <w:tcPr>
+            <w:tcW w:w="1297" w:type="dxa"/>
+          </w:tcPr>
+          <w:p/>
+        </w:tc>
+        <w:tc>
+          <w:tcPr>
+            <w:tcW w:w="1137" w:type="dxa"/>
+          </w:tcPr>
+          <w:p/>
+        </w:tc>
+        <w:tc>
+          <w:tcPr>
+            <w:tcW w:w="1519" w:type="dxa"/>
+          </w:tcPr>
+          <w:p>
+            <w:r>
+              <w:t>Boeing 757-200</w:t>
+            </w:r>
+          </w:p>
+        </w:tc>
+        <w:tc>
+          <w:tcPr>
+            <w:tcW w:w="838" w:type="dxa"/>
+          </w:tcPr>
+          <w:p>
+            <w:pPr>
+              <w:jc w:val="center"/>
+            </w:pPr>
+            <w:r>
+              <w:t>1951</w:t>
+            </w:r>
+          </w:p>
+        </w:tc>
+        <w:tc>
+          <w:tcPr>
+            <w:tcW w:w="853" w:type="dxa"/>
+          </w:tcPr>
+          <w:p>
+            <w:pPr>
+              <w:jc w:val="center"/>
+            </w:pPr>
+            <w:r>
+              <w:t>14.9</w:t>
+            </w:r>
+          </w:p>
+        </w:tc>
+        <w:tc>
+          <w:tcPr>
+            <w:tcW w:w="992" w:type="dxa"/>
+          </w:tcPr>
+          <w:p>
+            <w:pPr>
+              <w:jc w:val="center"/>
+            </w:pPr>
+            <w:r>
+              <w:t>585</w:t>
+            </w:r>
+          </w:p>
+        </w:tc>
+        <w:tc>
+          <w:tcPr>
+            <w:tcW w:w="788" w:type="dxa"/>
+          </w:tcPr>
+          <w:p>
+            <w:pPr>
+              <w:jc w:val="center"/>
+            </w:pPr>
+            <w:r>
+              <w:t>56.9</w:t>
+            </w:r>
+          </w:p>
+        </w:tc>
+        <w:tc>
+          <w:tcPr>
+            <w:tcW w:w="710" w:type="dxa"/>
+          </w:tcPr>
+          <w:p>
+            <w:pPr>
+              <w:jc w:val="center"/>
+            </w:pPr>
+            <w:r>
+              <w:t>1.15</w:t>
+            </w:r>
+          </w:p>
+        </w:tc>
+      </w:tr>
+      <w:tr>
+        <w:tc>
+          <w:tcPr>
+            <w:tcW w:w="1108" w:type="dxa"/>
+          </w:tcPr>
+          <w:p/>
+        </w:tc>
+        <w:tc>
+          <w:tcPr>
+            <w:tcW w:w="1297" w:type="dxa"/>
+          </w:tcPr>
+          <w:p/>
+        </w:tc>
+        <w:tc>
+          <w:tcPr>
+            <w:tcW w:w="1137" w:type="dxa"/>
+          </w:tcPr>
+          <w:p/>
+        </w:tc>
+        <w:tc>
+          <w:tcPr>
+            <w:tcW w:w="1519" w:type="dxa"/>
+          </w:tcPr>
+          <w:p>
+            <w:r>
+              <w:t>Boeing 767-200</w:t>
+            </w:r>
+          </w:p>
+        </w:tc>
+        <w:tc>
+          <w:tcPr>
+            <w:tcW w:w="838" w:type="dxa"/>
+          </w:tcPr>
+          <w:p>
+            <w:pPr>
+              <w:jc w:val="center"/>
+            </w:pPr>
+            <w:r>
+              <w:t>3050</w:t>
+            </w:r>
+          </w:p>
+        </w:tc>
+        <w:tc>
+          <w:tcPr>
+            <w:tcW w:w="853" w:type="dxa"/>
+          </w:tcPr>
+          <w:p>
+            <w:pPr>
+              <w:jc w:val="center"/>
+            </w:pPr>
+            <w:r>
+              <w:t>19.8</w:t>
+            </w:r>
+          </w:p>
+        </w:tc>
+        <w:tc>
+          <w:tcPr>
+            <w:tcW w:w="992" w:type="dxa"/>
+          </w:tcPr>
+          <w:p>
+            <w:pPr>
+              <w:jc w:val="center"/>
+            </w:pPr>
+            <w:r>
+              <w:t>836</w:t>
+            </w:r>
+          </w:p>
+        </w:tc>
+        <w:tc>
+          <w:tcPr>
+            <w:tcW w:w="788" w:type="dxa"/>
+          </w:tcPr>
+          <w:p>
+            <w:pPr>
+              <w:jc w:val="center"/>
+            </w:pPr>
+            <w:r>
+              <w:t>67.6</w:t>
+            </w:r>
+          </w:p>
+        </w:tc>
+        <w:tc>
+          <w:tcPr>
+            <w:tcW w:w="710" w:type="dxa"/>
+          </w:tcPr>
+          <w:p>
+            <w:pPr>
+              <w:jc w:val="center"/>
+            </w:pPr>
+            <w:r>
+              <w:t>0.94</w:t>
+            </w:r>
+          </w:p>
+        </w:tc>
+      </w:tr>
+      <w:tr>
+        <w:tc>
+          <w:tcPr>
+            <w:tcW w:w="1108" w:type="dxa"/>
+          </w:tcPr>
+          <w:p/>
+        </w:tc>
+        <w:tc>
+          <w:tcPr>
+            <w:tcW w:w="1297" w:type="dxa"/>
+          </w:tcPr>
+          <w:p/>
+        </w:tc>
+        <w:tc>
+          <w:tcPr>
+            <w:tcW w:w="1137" w:type="dxa"/>
+          </w:tcPr>
+          <w:p/>
+        </w:tc>
+        <w:tc>
+          <w:tcPr>
+            <w:tcW w:w="1519" w:type="dxa"/>
+          </w:tcPr>
+          <w:p>
+            <w:r>
+              <w:t>McDonnell Douglas DC-9-30</w:t>
+            </w:r>
+          </w:p>
+        </w:tc>
+        <w:tc>
+          <w:tcPr>
+            <w:tcW w:w="838" w:type="dxa"/>
+          </w:tcPr>
+          <w:p>
+            <w:pPr>
+              <w:jc w:val="center"/>
+            </w:pPr>
+            <w:r>
+              <w:t>1270</w:t>
+            </w:r>
+          </w:p>
+        </w:tc>
+        <w:tc>
+          <w:tcPr>
+            <w:tcW w:w="853" w:type="dxa"/>
+          </w:tcPr>
+          <w:p>
+            <w:pPr>
+              <w:jc w:val="center"/>
+            </w:pPr>
+            <w:r>
+              <w:t>15.7</w:t>
+            </w:r>
+          </w:p>
+        </w:tc>
+        <w:tc>
+          <w:tcPr>
+            <w:tcW w:w="992" w:type="dxa"/>
+          </w:tcPr>
+          <w:p>
+            <w:pPr>
+              <w:jc w:val="center"/>
+            </w:pPr>
+            <w:r>
+              <w:t>314</w:t>
+            </w:r>
+          </w:p>
+        </w:tc>
+        <w:tc>
+          <w:tcPr>
+            <w:tcW w:w="788" w:type="dxa"/>
+          </w:tcPr>
+          <w:p>
+            <w:pPr>
+              <w:jc w:val="center"/>
+            </w:pPr>
+            <w:r>
+              <w:t>61.4</w:t>
+            </w:r>
+          </w:p>
+        </w:tc>
+        <w:tc>
+          <w:tcPr>
+            <w:tcW w:w="710" w:type="dxa"/>
+          </w:tcPr>
+          <w:p>
+            <w:pPr>
+              <w:jc w:val="center"/>
+            </w:pPr>
+            <w:r>
+              <w:t>0.96</w:t>
+            </w:r>
+          </w:p>
+        </w:tc>
+      </w:tr>
+      <w:tr>
+        <w:tc>
+          <w:tcPr>
+            <w:tcW w:w="1108" w:type="dxa"/>
+          </w:tcPr>
+          <w:p/>
+        </w:tc>
+        <w:tc>
+          <w:tcPr>
+            <w:tcW w:w="1297" w:type="dxa"/>
+          </w:tcPr>
+          <w:p/>
+        </w:tc>
+        <w:tc>
+          <w:tcPr>
+            <w:tcW w:w="1137" w:type="dxa"/>
+          </w:tcPr>
+          <w:p/>
+        </w:tc>
+        <w:tc>
+          <w:tcPr>
+            <w:tcW w:w="1519" w:type="dxa"/>
+          </w:tcPr>
+          <w:p>
+            <w:r>
+              <w:t>McDonnell Douglas DC-9-50</w:t>
+            </w:r>
+          </w:p>
+        </w:tc>
+        <w:tc>
+          <w:tcPr>
+            <w:tcW w:w="838" w:type="dxa"/>
+          </w:tcPr>
+          <w:p>
+            <w:pPr>
+              <w:jc w:val="center"/>
+            </w:pPr>
+            <w:r>
+              <w:t>1001</w:t>
+            </w:r>
+          </w:p>
+        </w:tc>
+        <w:tc>
+          <w:tcPr>
+            <w:tcW w:w="853" w:type="dxa"/>
+          </w:tcPr>
+          <w:p>
+            <w:pPr>
+              <w:jc w:val="center"/>
+            </w:pPr>
+            <w:r>
+              <w:t>11.8</w:t>
+            </w:r>
+          </w:p>
+        </w:tc>
+        <w:tc>
+          <w:tcPr>
+            <w:tcW w:w="992" w:type="dxa"/>
+          </w:tcPr>
+          <w:p>
+            <w:pPr>
+              <w:jc w:val="center"/>
+            </w:pPr>
+            <w:r>
+              <w:t>276</w:t>
+            </w:r>
+          </w:p>
+        </w:tc>
+        <w:tc>
+          <w:tcPr>
+            <w:tcW w:w="788" w:type="dxa"/>
+          </w:tcPr>
+          <w:p>
+            <w:pPr>
+              <w:jc w:val="center"/>
+            </w:pPr>
+            <w:r>
+              <w:t>56.8</w:t>
+            </w:r>
+          </w:p>
+        </w:tc>
+        <w:tc>
+          <w:tcPr>
+            <w:tcW w:w="710" w:type="dxa"/>
+          </w:tcPr>
+          <w:p>
+            <w:pPr>
+              <w:jc w:val="center"/>
+            </w:pPr>
+            <w:r>
+              <w:t>1.32</w:t>
+            </w:r>
+          </w:p>
+        </w:tc>
+      </w:tr>
+      <w:tr>
+        <w:tc>
+          <w:tcPr>
+            <w:tcW w:w="1108" w:type="dxa"/>
+          </w:tcPr>
+          <w:p/>
+        </w:tc>
+        <w:tc>
+          <w:tcPr>
+            <w:tcW w:w="1297" w:type="dxa"/>
+          </w:tcPr>
+          <w:p/>
+        </w:tc>
+        <w:tc>
+          <w:tcPr>
+            <w:tcW w:w="1137" w:type="dxa"/>
+          </w:tcPr>
+          <w:p/>
+        </w:tc>
+        <w:tc>
+          <w:tcPr>
+            <w:tcW w:w="1519" w:type="dxa"/>
+          </w:tcPr>
+          <w:p>
+            <w:r>
+              <w:t>McDonnell Douglas DC-10-30</w:t>
+            </w:r>
+          </w:p>
+        </w:tc>
+        <w:tc>
+          <w:tcPr>
+            <w:tcW w:w="838" w:type="dxa"/>
+          </w:tcPr>
+          <w:p>
+            <w:pPr>
+              <w:jc w:val="center"/>
+            </w:pPr>
+            <w:r>
+              <w:t>3958</w:t>
+            </w:r>
+          </w:p>
+        </w:tc>
+        <w:tc>
+          <w:tcPr>
+            <w:tcW w:w="853" w:type="dxa"/>
+          </w:tcPr>
+          <w:p>
+            <w:pPr>
+              <w:jc w:val="center"/>
+            </w:pPr>
+            <w:r>
+              <w:t>24.7</w:t>
+            </w:r>
+          </w:p>
+        </w:tc>
+        <w:tc>
+          <w:tcPr>
+            <w:tcW w:w="992" w:type="dxa"/>
+          </w:tcPr>
+          <w:p>
+            <w:pPr>
+              <w:jc w:val="center"/>
+            </w:pPr>
+            <w:r>
+              <w:t>1338</w:t>
+            </w:r>
+          </w:p>
+        </w:tc>
+        <w:tc>
+          <w:tcPr>
+            <w:tcW w:w="788" w:type="dxa"/>
+          </w:tcPr>
+          <w:p>
+            <w:pPr>
+              <w:jc w:val="center"/>
+            </w:pPr>
+            <w:r>
+              <w:t>65.9</w:t>
+            </w:r>
+          </w:p>
+        </w:tc>
+        <w:tc>
+          <w:tcPr>
+            <w:tcW w:w="710" w:type="dxa"/>
+          </w:tcPr>
+          <w:p>
+            <w:pPr>
+              <w:jc w:val="center"/>
+            </w:pPr>
+            <w:r>
+              <w:t>0.90</w:t>
+            </w:r>
+          </w:p>
+        </w:tc>
+      </w:tr>
+      <w:tr>
+        <w:tc>
+          <w:tcPr>
+            <w:tcW w:w="1108" w:type="dxa"/>
+          </w:tcPr>
+          <w:p/>
+        </w:tc>
+        <w:tc>
+          <w:tcPr>
+            <w:tcW w:w="1297" w:type="dxa"/>
+          </w:tcPr>
+          <w:p/>
+        </w:tc>
+        <w:tc>
+          <w:tcPr>
+            <w:tcW w:w="1137" w:type="dxa"/>
+          </w:tcPr>
+          <w:p/>
+        </w:tc>
+        <w:tc>
+          <w:tcPr>
+            <w:tcW w:w="1519" w:type="dxa"/>
+          </w:tcPr>
+          <w:p>
+            <w:r>
+              <w:t>Airbus A300B4</w:t>
+            </w:r>
+          </w:p>
+        </w:tc>
+        <w:tc>
+          <w:tcPr>
+            <w:tcW w:w="838" w:type="dxa"/>
+          </w:tcPr>
+          <w:p>
+            <w:pPr>
+              <w:jc w:val="center"/>
+            </w:pPr>
+            <w:r>
+              <w:t>2799</w:t>
+            </w:r>
+          </w:p>
+        </w:tc>
+        <w:tc>
+          <w:tcPr>
+            <w:tcW w:w="853" w:type="dxa"/>
+          </w:tcPr>
+          <w:p>
+            <w:pPr>
+              <w:jc w:val="center"/>
+            </w:pPr>
+            <w:r>
+              <w:t>19.2</w:t>
+            </w:r>
+          </w:p>
+        </w:tc>
+        <w:tc>
+          <w:tcPr>
+            <w:tcW w:w="992" w:type="dxa"/>
+          </w:tcPr>
+          <w:p>
+            <w:pPr>
+              <w:jc w:val="center"/>
+            </w:pPr>
+            <w:r>
+              <w:t>748</w:t>
+            </w:r>
+          </w:p>
+        </w:tc>
+        <w:tc>
+          <w:tcPr>
+            <w:tcW w:w="788" w:type="dxa"/>
+          </w:tcPr>
+          <w:p>
+            <w:pPr>
+              <w:jc w:val="center"/>
+            </w:pPr>
+            <w:r>
+              <w:t>80.4</w:t>
+            </w:r>
+          </w:p>
+        </w:tc>
+        <w:tc>
+          <w:tcPr>
+            <w:tcW w:w="710" w:type="dxa"/>
+          </w:tcPr>
+          <w:p>
+            <w:pPr>
+              <w:jc w:val="center"/>
+            </w:pPr>
+            <w:r>
+              <w:t>1.12</w:t>
+            </w:r>
+          </w:p>
+        </w:tc>
+      </w:tr>
+      <w:tr>
+        <w:tc>
+          <w:tcPr>
+            <w:tcW w:w="1108" w:type="dxa"/>
+          </w:tcPr>
+          <w:p/>
+        </w:tc>
+        <w:tc>
+          <w:tcPr>
+            <w:tcW w:w="1297" w:type="dxa"/>
+          </w:tcPr>
+          <w:p/>
+        </w:tc>
+        <w:tc>
+          <w:tcPr>
+            <w:tcW w:w="1137" w:type="dxa"/>
+          </w:tcPr>
+          <w:p/>
+        </w:tc>
+        <w:tc>
+          <w:tcPr>
+            <w:tcW w:w="1519" w:type="dxa"/>
+          </w:tcPr>
+          <w:p>
+            <w:r>
+              <w:t>Airbus A310</w:t>
+            </w:r>
+          </w:p>
+        </w:tc>
+        <w:tc>
+          <w:tcPr>
+            <w:tcW w:w="838" w:type="dxa"/>
+          </w:tcPr>
+          <w:p>
+            <w:pPr>
+              <w:jc w:val="center"/>
+            </w:pPr>
+            <w:r>
+              <w:t>2357</w:t>
+            </w:r>
+          </w:p>
+        </w:tc>
+        <w:tc>
+          <w:tcPr>
+            <w:tcW w:w="853" w:type="dxa"/>
+          </w:tcPr>
+          <w:p>
+            <w:pPr>
+              <w:jc w:val="center"/>
+            </w:pPr>
+            <w:r>
+              <w:t>19.9</w:t>
+            </w:r>
+          </w:p>
+        </w:tc>
+        <w:tc>
+          <w:tcPr>
+            <w:tcW w:w="992" w:type="dxa"/>
+          </w:tcPr>
+          <w:p>
+            <w:pPr>
+              <w:jc w:val="center"/>
+            </w:pPr>
+            <w:r>
+              <w:t>689</w:t>
+            </w:r>
+          </w:p>
+        </w:tc>
+        <w:tc>
+          <w:tcPr>
+            <w:tcW w:w="788" w:type="dxa"/>
+          </w:tcPr>
+          <w:p>
+            <w:pPr>
+              <w:jc w:val="center"/>
+            </w:pPr>
+            <w:r>
+              <w:t>72.0</w:t>
+            </w:r>
+          </w:p>
+        </w:tc>
+        <w:tc>
+          <w:tcPr>
+            <w:tcW w:w="710" w:type="dxa"/>
+          </w:tcPr>
+          <w:p>
+            <w:pPr>
+              <w:jc w:val="center"/>
+            </w:pPr>
+            <w:r>
+              <w:t>1.09</w:t>
+            </w:r>
+          </w:p>
+        </w:tc>
+      </w:tr>
+      <w:tr>
+        <w:tc>
+          <w:tcPr>
+            <w:tcW w:w="1108" w:type="dxa"/>
+          </w:tcPr>
+          <w:p/>
+        </w:tc>
+        <w:tc>
+          <w:tcPr>
+            <w:tcW w:w="1297" w:type="dxa"/>
+          </w:tcPr>
+          <w:p/>
+        </w:tc>
+        <w:tc>
+          <w:tcPr>
+            <w:tcW w:w="1137" w:type="dxa"/>
+          </w:tcPr>
+          <w:p/>
+        </w:tc>
+        <w:tc>
+          <w:tcPr>
+            <w:tcW w:w="1519" w:type="dxa"/>
+          </w:tcPr>
+          <w:p>
+            <w:r>
+              <w:t>Lockheed L1011-500</w:t>
+            </w:r>
+          </w:p>
+        </w:tc>
+        <w:tc>
+          <w:tcPr>
+            <w:tcW w:w="838" w:type="dxa"/>
+          </w:tcPr>
+          <w:p>
+            <w:pPr>
+              <w:jc w:val="center"/>
+            </w:pPr>
+            <w:r>
+              <w:t>3541</w:t>
+            </w:r>
+          </w:p>
+        </w:tc>
+        <w:tc>
+          <w:tcPr>
+            <w:tcW w:w="853" w:type="dxa"/>
+          </w:tcPr>
+          <w:p>
+            <w:pPr>
+              <w:jc w:val="center"/>
+            </w:pPr>
+            <w:r>
+              <w:t>24.5</w:t>
+            </w:r>
+          </w:p>
+        </w:tc>
+        <w:tc>
+          <w:tcPr>
+            <w:tcW w:w="992" w:type="dxa"/>
+          </w:tcPr>
+          <w:p>
+            <w:pPr>
+              <w:jc w:val="center"/>
+            </w:pPr>
+            <w:r>
+              <w:t>1282</w:t>
+            </w:r>
+          </w:p>
+        </w:tc>
+        <w:tc>
+          <w:tcPr>
+            <w:tcW w:w="788" w:type="dxa"/>
+          </w:tcPr>
+          <w:p>
+            <w:pPr>
+              <w:jc w:val="center"/>
+            </w:pPr>
+            <w:r>
+              <w:t>55.9</w:t>
+            </w:r>
+          </w:p>
+        </w:tc>
+        <w:tc>
+          <w:tcPr>
+            <w:tcW w:w="710" w:type="dxa"/>
+          </w:tcPr>
+          <w:p>
+            <w:pPr>
+              <w:jc w:val="center"/>
+            </w:pPr>
+            <w:r>
+              <w:t>0.83</w:t>
+            </w:r>
+          </w:p>
+        </w:tc>
+      </w:tr>
+      <w:tr>
+        <w:tc>
+          <w:tcPr>
+            <w:tcW w:w="1108" w:type="dxa"/>
+          </w:tcPr>
+          <w:p/>
+        </w:tc>
+        <w:tc>
+          <w:tcPr>
+            <w:tcW w:w="1297" w:type="dxa"/>
+          </w:tcPr>
+          <w:p/>
+        </w:tc>
+        <w:tc>
+          <w:tcPr>
+            <w:tcW w:w="1137" w:type="dxa"/>
+          </w:tcPr>
+          <w:p/>
+        </w:tc>
+        <w:tc>
+          <w:tcPr>
+            <w:tcW w:w="1519" w:type="dxa"/>
+          </w:tcPr>
+          <w:p>
+            <w:r>
+              <w:t>Fokker F-28-4000</w:t>
+            </w:r>
+          </w:p>
+        </w:tc>
+        <w:tc>
+          <w:tcPr>
+            <w:tcW w:w="838" w:type="dxa"/>
+          </w:tcPr>
+          <w:p>
+            <w:pPr>
+              <w:jc w:val="center"/>
+            </w:pPr>
+            <w:r>
+              <w:t>850</w:t>
+            </w:r>
+          </w:p>
+        </w:tc>
+        <w:tc>
+          <w:tcPr>
+            <w:tcW w:w="853" w:type="dxa"/>
+          </w:tcPr>
+          <w:p>
+            <w:pPr>
+              <w:jc w:val="center"/>
+            </w:pPr>
+            <w:r>
+              <w:t>10.9</w:t>
+            </w:r>
+          </w:p>
+        </w:tc>
+        <w:tc>
+          <w:tcPr>
+            <w:tcW w:w="992" w:type="dxa"/>
+          </w:tcPr>
+          <w:p>
+            <w:pPr>
+              <w:jc w:val="center"/>
+            </w:pPr>
+            <w:r>
+              <w:t>210</w:t>
+            </w:r>
+          </w:p>
+        </w:tc>
+        <w:tc>
+          <w:tcPr>
+            <w:tcW w:w="788" w:type="dxa"/>
+          </w:tcPr>
+          <w:p>
+            <w:pPr>
+              <w:jc w:val="center"/>
+            </w:pPr>
+            <w:r>
+              <w:t>47.2</w:t>
+            </w:r>
+          </w:p>
+        </w:tc>
+        <w:tc>
+          <w:tcPr>
+            <w:tcW w:w="710" w:type="dxa"/>
+          </w:tcPr>
+          <w:p>
+            <w:pPr>
+              <w:jc w:val="center"/>
+            </w:pPr>
+            <w:r>
+              <w:t>1.07</w:t>
+            </w:r>
+          </w:p>
+        </w:tc>
+      </w:tr>
+      <w:tr>
+        <w:tc>
+          <w:tcPr>
+            <w:tcW w:w="1108" w:type="dxa"/>
+          </w:tcPr>
+          <w:p/>
+        </w:tc>
+        <w:tc>
+          <w:tcPr>
+            <w:tcW w:w="1297" w:type="dxa"/>
+          </w:tcPr>
+          <w:p/>
+        </w:tc>
+        <w:tc>
+          <w:tcPr>
+            <w:tcW w:w="1137" w:type="dxa"/>
+          </w:tcPr>
+          <w:p/>
+        </w:tc>
+        <w:tc>
+          <w:tcPr>
+            <w:tcW w:w="1519" w:type="dxa"/>
+          </w:tcPr>
+          <w:p>
+            <w:r>
+              <w:t>BAC 1-11 495</w:t>
+            </w:r>
+          </w:p>
+        </w:tc>
+        <w:tc>
+          <w:tcPr>
+            <w:tcW w:w="838" w:type="dxa"/>
+          </w:tcPr>
+          <w:p>
+            <w:pPr>
+              <w:jc w:val="center"/>
+            </w:pPr>
+            <w:r>
+              <w:t>1031</w:t>
+            </w:r>
+          </w:p>
+        </w:tc>
+        <w:tc>
+          <w:tcPr>
+            <w:tcW w:w="853" w:type="dxa"/>
+          </w:tcPr>
+          <w:p>
+            <w:pPr>
+              <w:jc w:val="center"/>
+            </w:pPr>
+            <w:r>
+              <w:t>11.8</w:t>
+            </w:r>
+          </w:p>
+        </w:tc>
+        <w:tc>
+          <w:tcPr>
+            <w:tcW w:w="992" w:type="dxa"/>
+          </w:tcPr>
+          <w:p>
+            <w:pPr>
+              <w:jc w:val="center"/>
+            </w:pPr>
+            <w:r>
+              <w:t>258</w:t>
+            </w:r>
+          </w:p>
+        </w:tc>
+        <w:tc>
+          <w:tcPr>
+            <w:tcW w:w="788" w:type="dxa"/>
+          </w:tcPr>
+          <w:p>
+            <w:pPr>
+              <w:jc w:val="center"/>
+            </w:pPr>
+            <w:r>
+              <w:t>40.7</w:t>
+            </w:r>
+          </w:p>
+        </w:tc>
+        <w:tc>
+          <w:tcPr>
+            <w:tcW w:w="710" w:type="dxa"/>
+          </w:tcPr>
+          <w:p>
+            <w:pPr>
+              <w:jc w:val="center"/>
+            </w:pPr>
+            <w:r>
+              <w:t>0.86</w:t>
+            </w:r>
+          </w:p>
+        </w:tc>
+      </w:tr>
+      <w:tr>
+        <w:tc>
+          <w:tcPr>
+            <w:tcW w:w="1108" w:type="dxa"/>
+          </w:tcPr>
+          <w:p/>
+        </w:tc>
+        <w:tc>
+          <w:tcPr>
+            <w:tcW w:w="1297" w:type="dxa"/>
+          </w:tcPr>
+          <w:p/>
+        </w:tc>
+        <w:tc>
+          <w:tcPr>
+            <w:tcW w:w="1137" w:type="dxa"/>
+          </w:tcPr>
+          <w:p/>
+        </w:tc>
+        <w:tc>
+          <w:tcPr>
+            <w:tcW w:w="1519" w:type="dxa"/>
+          </w:tcPr>
+          <w:p>
+            <w:proofErr w:type="spellStart"/>
+            <w:r>
+              <w:t>BAe</w:t>
+            </w:r>
+            <w:proofErr w:type="spellEnd"/>
+            <w:r>
+              <w:t xml:space="preserve"> 146-200</w:t>
+            </w:r>
+          </w:p>
+        </w:tc>
+        <w:tc>
+          <w:tcPr>
+            <w:tcW w:w="838" w:type="dxa"/>
+          </w:tcPr>
+          <w:p>
+            <w:pPr>
+              <w:jc w:val="center"/>
+            </w:pPr>
+            <w:r>
+              <w:t>832</w:t>
+            </w:r>
+          </w:p>
+        </w:tc>
+        <w:tc>
+          <w:tcPr>
+            <w:tcW w:w="853" w:type="dxa"/>
+          </w:tcPr>
+          <w:p>
+            <w:pPr>
+              <w:jc w:val="center"/>
+            </w:pPr>
+            <w:r>
+              <w:t>20.2</w:t>
+            </w:r>
+          </w:p>
+        </w:tc>
+        <w:tc>
+          <w:tcPr>
+            <w:tcW w:w="992" w:type="dxa"/>
+          </w:tcPr>
+          <w:p>
+            <w:pPr>
+              <w:jc w:val="center"/>
+            </w:pPr>
+            <w:r>
+              <w:t>276</w:t>
+            </w:r>
+          </w:p>
+        </w:tc>
+        <w:tc>
+          <w:tcPr>
+            <w:tcW w:w="788" w:type="dxa"/>
+          </w:tcPr>
+          <w:p>
+            <w:pPr>
+              <w:jc w:val="center"/>
+            </w:pPr>
+            <w:r>
+              <w:t>45.3</w:t>
+            </w:r>
+          </w:p>
+        </w:tc>
+        <w:tc>
+          <w:tcPr>
+            <w:tcW w:w="710" w:type="dxa"/>
+          </w:tcPr>
+          <w:p>
+            <w:pPr>
+              <w:jc w:val="center"/>
+            </w:pPr>
+            <w:r>
+              <w:t>1.48</w:t>
+            </w:r>
+          </w:p>
+        </w:tc>
+      </w:tr>
+      <w:tr>
+        <w:tc>
+          <w:tcPr>
+            <w:tcW w:w="1108" w:type="dxa"/>
+          </w:tcPr>
+          <w:p/>
+        </w:tc>
+        <w:tc>
+          <w:tcPr>
+            <w:tcW w:w="1297" w:type="dxa"/>
+          </w:tcPr>
+          <w:p/>
+        </w:tc>
+        <w:tc>
+          <w:tcPr>
+            <w:tcW w:w="1137" w:type="dxa"/>
+          </w:tcPr>
+          <w:p/>
+        </w:tc>
+        <w:tc>
+          <w:tcPr>
+            <w:tcW w:w="1519" w:type="dxa"/>
+          </w:tcPr>
+          <w:p>
+            <w:proofErr w:type="spellStart"/>
+            <w:r>
+              <w:t>Tupolev</w:t>
+            </w:r>
+            <w:proofErr w:type="spellEnd"/>
+            <w:r>
+              <w:t xml:space="preserve"> Tu-154</w:t>
+            </w:r>
+          </w:p>
+        </w:tc>
+        <w:tc>
+          <w:tcPr>
+            <w:tcW w:w="838" w:type="dxa"/>
+          </w:tcPr>
+          <w:p>
+            <w:pPr>
+              <w:jc w:val="center"/>
+            </w:pPr>
+            <w:r>
+              <w:t>2169</w:t>
+            </w:r>
+          </w:p>
+        </w:tc>
+        <w:tc>
+          <w:tcPr>
+            <w:tcW w:w="853" w:type="dxa"/>
+          </w:tcPr>
+          <w:p>
+            <w:pPr>
+              <w:jc w:val="center"/>
+            </w:pPr>
+            <w:r>
+              <w:t>16.7</w:t>
+            </w:r>
+          </w:p>
+        </w:tc>
+        <w:tc>
+          <w:tcPr>
+            <w:tcW w:w="992" w:type="dxa"/>
+          </w:tcPr>
+          <w:p>
+            <w:pPr>
+              <w:jc w:val="center"/>
+            </w:pPr>
+            <w:r>
+              <w:t>436</w:t>
+            </w:r>
+          </w:p>
+        </w:tc>
+        <w:tc>
+          <w:tcPr>
+            <w:tcW w:w="788" w:type="dxa"/>
+          </w:tcPr>
+          <w:p>
+            <w:pPr>
+              <w:jc w:val="center"/>
+            </w:pPr>
+            <w:r>
+              <w:t>58.9</w:t>
+            </w:r>
+          </w:p>
+        </w:tc>
+        <w:tc>
+          <w:tcPr>
+            <w:tcW w:w="710" w:type="dxa"/>
+          </w:tcPr>
+          <w:p>
+            <w:pPr>
+              <w:jc w:val="center"/>
+            </w:pPr>
+            <w:r>
+              <w:t>0.71</w:t>
+            </w:r>
+          </w:p>
+        </w:tc>
+      </w:tr>
+    </w:tbl>
+    <w:p/>
+    <w:p>
+      <w:r>
+        <w:br w:type="page"/>
+      </w:r>
+    </w:p>
+    <w:p>
+      <w:pPr>
+        <w:pStyle w:val="Kop2"/>
+      </w:pPr>
+      <w:r>
+        <w:lastRenderedPageBreak/>
+        <w:t>Wing positioning module</w:t>
+      </w:r>
+    </w:p>
+    <w:p/>
+    <w:p>
+      <w:r>
+        <w:t>Module that does a first design iteration to determine the longitudinal position of the wing w.r.t. fuselage.</w:t>
+      </w:r>
+    </w:p>
+    <w:p>
+      <w:pPr>
+        <w:pStyle w:val="Lijstalinea"/>
+        <w:numPr>
+          <w:ilvl w:val="0"/>
+          <w:numId w:val="7"/>
+        </w:numPr>
+      </w:pPr>
+      <w:r>
+        <w:t xml:space="preserve">Aircraft with wing podded engines have their wing positioned such that the aerodynamic </w:t>
+      </w:r>
+      <w:proofErr w:type="spellStart"/>
+      <w:r>
+        <w:t>center</w:t>
+      </w:r>
+      <w:proofErr w:type="spellEnd"/>
+      <w:r>
+        <w:t xml:space="preserve"> is located at 50% of the cylindrical part of the fuselage. </w:t>
+      </w:r>
+    </w:p>
+    <w:p>
+      <w:pPr>
+        <w:pStyle w:val="Lijstalinea"/>
+        <w:numPr>
+          <w:ilvl w:val="0"/>
+          <w:numId w:val="7"/>
+        </w:numPr>
+      </w:pPr>
+      <w:r>
+        <w:t xml:space="preserve">Aircraft with aft-fuselage-mounted engines, have their wing </w:t>
+      </w:r>
+      <w:proofErr w:type="spellStart"/>
+      <w:r>
+        <w:t>a.c</w:t>
+      </w:r>
+      <w:proofErr w:type="spellEnd"/>
+      <w:r>
+        <w:t xml:space="preserve">. around 60% of the cylindrical part of the fuselage (hence a bit after). </w:t>
+      </w:r>
+    </w:p>
+    <w:p/>
+    <w:p/>
+    <w:p>
+      <w:r>
+        <w:drawing>
+          <wp:inline distT="0" distB="0" distL="0" distR="0" wp14:anchorId="5A9255EA" wp14:editId="3AF6D643">
+            <wp:extent cx="4071068" cy="1834591"/>
+            <wp:effectExtent l="0" t="0" r="5715" b="0"/>
+            <wp:docPr id="41986" name="Picture 2"/>
+            <wp:cNvGraphicFramePr>
+              <a:graphicFrameLocks xmlns:a="http://schemas.openxmlformats.org/drawingml/2006/main" noChangeAspect="1"/>
+            </wp:cNvGraphicFramePr>
+            <a:graphic xmlns:a="http://schemas.openxmlformats.org/drawingml/2006/main">
+              <a:graphicData uri="http://schemas.openxmlformats.org/drawingml/2006/picture">
+                <pic:pic xmlns:pic="http://schemas.openxmlformats.org/drawingml/2006/picture">
+                  <pic:nvPicPr>
+                    <pic:cNvPr id="41986" name="Picture 2"/>
+                    <pic:cNvPicPr>
+                      <a:picLocks noChangeAspect="1" noChangeArrowheads="1"/>
+                    </pic:cNvPicPr>
+                  </pic:nvPicPr>
+                  <pic:blipFill>
+                    <a:blip r:embed="rId27" cstate="print">
+                      <a:extLst>
+                        <a:ext uri="{28A0092B-C50C-407E-A947-70E740481C1C}">
+                          <a14:useLocalDpi xmlns:a14="http://schemas.microsoft.com/office/drawing/2010/main" val="0"/>
+                        </a:ext>
+                      </a:extLst>
+                    </a:blip>
+                    <a:srcRect/>
+                    <a:stretch>
+                      <a:fillRect/>
+                    </a:stretch>
+                  </pic:blipFill>
+                  <pic:spPr bwMode="auto">
+                    <a:xfrm>
+                      <a:off x="0" y="0"/>
+                      <a:ext cx="4070088" cy="1834149"/>
+                    </a:xfrm>
+                    <a:prstGeom prst="rect">
+                      <a:avLst/>
+                    </a:prstGeom>
+                    <a:noFill/>
+                    <a:ln>
+                      <a:noFill/>
+                    </a:ln>
+                    <a:effectLst/>
+                    <a:extLst/>
+                  </pic:spPr>
+                </pic:pic>
+              </a:graphicData>
+            </a:graphic>
+          </wp:inline>
+        </w:drawing>
+      </w:r>
+    </w:p>
     <w:sectPr>
       <w:pgSz w:w="11906" w:h="16838"/>
       <w:pgMar w:top="1440" w:right="1440" w:bottom="1440" w:left="1440" w:header="708" w:footer="708" w:gutter="0"/>
@@ -1503,6 +3910,119 @@
 <file path=word/numbering.xml><?xml version="1.0" encoding="utf-8"?>
 <w:numbering xmlns:wpc="http://schemas.microsoft.com/office/word/2010/wordprocessingCanvas" xmlns:mc="http://schemas.openxmlformats.org/markup-compatibility/2006" xmlns:o="urn:schemas-microsoft-com:office:office" xmlns:r="http://schemas.openxmlformats.org/officeDocument/2006/relationships" xmlns:m="http://schemas.openxmlformats.org/officeDocument/2006/math" xmlns:v="urn:schemas-microsoft-com:vml" xmlns:wp14="http://schemas.microsoft.com/office/word/2010/wordprocessingDrawing" xmlns:wp="http://schemas.openxmlformats.org/drawingml/2006/wordprocessingDrawing" xmlns:w10="urn:schemas-microsoft-com:office:word" xmlns:w="http://schemas.openxmlformats.org/wordprocessingml/2006/main" xmlns:w14="http://schemas.microsoft.com/office/word/2010/wordml" xmlns:wpg="http://schemas.microsoft.com/office/word/2010/wordprocessingGroup" xmlns:wpi="http://schemas.microsoft.com/office/word/2010/wordprocessingInk" xmlns:wne="http://schemas.microsoft.com/office/word/2006/wordml" xmlns:wps="http://schemas.microsoft.com/office/word/2010/wordprocessingShape" mc:Ignorable="w14 wp14">
   <w:abstractNum w:abstractNumId="0">
+    <w:nsid w:val="039068E2"/>
+    <w:multiLevelType w:val="hybridMultilevel"/>
+    <w:tmpl w:val="070EEDD2"/>
+    <w:lvl w:ilvl="0" w:tplc="08090001">
+      <w:start w:val="1"/>
+      <w:numFmt w:val="bullet"/>
+      <w:lvlText w:val=""/>
+      <w:lvlJc w:val="left"/>
+      <w:pPr>
+        <w:ind w:left="720" w:hanging="360"/>
+      </w:pPr>
+      <w:rPr>
+        <w:rFonts w:ascii="Symbol" w:hAnsi="Symbol" w:hint="default"/>
+      </w:rPr>
+    </w:lvl>
+    <w:lvl w:ilvl="1" w:tplc="08090003" w:tentative="1">
+      <w:start w:val="1"/>
+      <w:numFmt w:val="bullet"/>
+      <w:lvlText w:val="o"/>
+      <w:lvlJc w:val="left"/>
+      <w:pPr>
+        <w:ind w:left="1440" w:hanging="360"/>
+      </w:pPr>
+      <w:rPr>
+        <w:rFonts w:ascii="Courier New" w:hAnsi="Courier New" w:cs="Courier New" w:hint="default"/>
+      </w:rPr>
+    </w:lvl>
+    <w:lvl w:ilvl="2" w:tplc="08090005" w:tentative="1">
+      <w:start w:val="1"/>
+      <w:numFmt w:val="bullet"/>
+      <w:lvlText w:val=""/>
+      <w:lvlJc w:val="left"/>
+      <w:pPr>
+        <w:ind w:left="2160" w:hanging="360"/>
+      </w:pPr>
+      <w:rPr>
+        <w:rFonts w:ascii="Wingdings" w:hAnsi="Wingdings" w:hint="default"/>
+      </w:rPr>
+    </w:lvl>
+    <w:lvl w:ilvl="3" w:tplc="08090001" w:tentative="1">
+      <w:start w:val="1"/>
+      <w:numFmt w:val="bullet"/>
+      <w:lvlText w:val=""/>
+      <w:lvlJc w:val="left"/>
+      <w:pPr>
+        <w:ind w:left="2880" w:hanging="360"/>
+      </w:pPr>
+      <w:rPr>
+        <w:rFonts w:ascii="Symbol" w:hAnsi="Symbol" w:hint="default"/>
+      </w:rPr>
+    </w:lvl>
+    <w:lvl w:ilvl="4" w:tplc="08090003" w:tentative="1">
+      <w:start w:val="1"/>
+      <w:numFmt w:val="bullet"/>
+      <w:lvlText w:val="o"/>
+      <w:lvlJc w:val="left"/>
+      <w:pPr>
+        <w:ind w:left="3600" w:hanging="360"/>
+      </w:pPr>
+      <w:rPr>
+        <w:rFonts w:ascii="Courier New" w:hAnsi="Courier New" w:cs="Courier New" w:hint="default"/>
+      </w:rPr>
+    </w:lvl>
+    <w:lvl w:ilvl="5" w:tplc="08090005" w:tentative="1">
+      <w:start w:val="1"/>
+      <w:numFmt w:val="bullet"/>
+      <w:lvlText w:val=""/>
+      <w:lvlJc w:val="left"/>
+      <w:pPr>
+        <w:ind w:left="4320" w:hanging="360"/>
+      </w:pPr>
+      <w:rPr>
+        <w:rFonts w:ascii="Wingdings" w:hAnsi="Wingdings" w:hint="default"/>
+      </w:rPr>
+    </w:lvl>
+    <w:lvl w:ilvl="6" w:tplc="08090001" w:tentative="1">
+      <w:start w:val="1"/>
+      <w:numFmt w:val="bullet"/>
+      <w:lvlText w:val=""/>
+      <w:lvlJc w:val="left"/>
+      <w:pPr>
+        <w:ind w:left="5040" w:hanging="360"/>
+      </w:pPr>
+      <w:rPr>
+        <w:rFonts w:ascii="Symbol" w:hAnsi="Symbol" w:hint="default"/>
+      </w:rPr>
+    </w:lvl>
+    <w:lvl w:ilvl="7" w:tplc="08090003" w:tentative="1">
+      <w:start w:val="1"/>
+      <w:numFmt w:val="bullet"/>
+      <w:lvlText w:val="o"/>
+      <w:lvlJc w:val="left"/>
+      <w:pPr>
+        <w:ind w:left="5760" w:hanging="360"/>
+      </w:pPr>
+      <w:rPr>
+        <w:rFonts w:ascii="Courier New" w:hAnsi="Courier New" w:cs="Courier New" w:hint="default"/>
+      </w:rPr>
+    </w:lvl>
+    <w:lvl w:ilvl="8" w:tplc="08090005" w:tentative="1">
+      <w:start w:val="1"/>
+      <w:numFmt w:val="bullet"/>
+      <w:lvlText w:val=""/>
+      <w:lvlJc w:val="left"/>
+      <w:pPr>
+        <w:ind w:left="6480" w:hanging="360"/>
+      </w:pPr>
+      <w:rPr>
+        <w:rFonts w:ascii="Wingdings" w:hAnsi="Wingdings" w:hint="default"/>
+      </w:rPr>
+    </w:lvl>
+  </w:abstractNum>
+  <w:abstractNum w:abstractNumId="1">
     <w:nsid w:val="0B3522CF"/>
     <w:multiLevelType w:val="hybridMultilevel"/>
     <w:tmpl w:val="4AEA7DE2"/>
@@ -1588,7 +4108,7 @@
       </w:pPr>
     </w:lvl>
   </w:abstractNum>
-  <w:abstractNum w:abstractNumId="1">
+  <w:abstractNum w:abstractNumId="2">
     <w:nsid w:val="0C9F5307"/>
     <w:multiLevelType w:val="hybridMultilevel"/>
     <w:tmpl w:val="172C5728"/>
@@ -1674,7 +4194,7 @@
       </w:pPr>
     </w:lvl>
   </w:abstractNum>
-  <w:abstractNum w:abstractNumId="2">
+  <w:abstractNum w:abstractNumId="3">
     <w:nsid w:val="17BB1D46"/>
     <w:multiLevelType w:val="hybridMultilevel"/>
     <w:tmpl w:val="8DFED520"/>
@@ -1760,7 +4280,7 @@
       </w:pPr>
     </w:lvl>
   </w:abstractNum>
-  <w:abstractNum w:abstractNumId="3">
+  <w:abstractNum w:abstractNumId="4">
     <w:nsid w:val="1B181069"/>
     <w:multiLevelType w:val="hybridMultilevel"/>
     <w:tmpl w:val="1D4EA5CA"/>
@@ -1849,7 +4369,7 @@
       </w:pPr>
     </w:lvl>
   </w:abstractNum>
-  <w:abstractNum w:abstractNumId="4">
+  <w:abstractNum w:abstractNumId="5">
     <w:nsid w:val="1C1058F0"/>
     <w:multiLevelType w:val="hybridMultilevel"/>
     <w:tmpl w:val="69508BE2"/>
@@ -1935,7 +4455,7 @@
       </w:pPr>
     </w:lvl>
   </w:abstractNum>
-  <w:abstractNum w:abstractNumId="5">
+  <w:abstractNum w:abstractNumId="6">
     <w:nsid w:val="51851047"/>
     <w:multiLevelType w:val="hybridMultilevel"/>
     <w:tmpl w:val="372A9084"/>
@@ -2049,22 +4569,25 @@
     </w:lvl>
   </w:abstractNum>
   <w:num w:numId="1">
+    <w:abstractNumId w:val="3"/>
+  </w:num>
+  <w:num w:numId="2">
+    <w:abstractNumId w:val="5"/>
+  </w:num>
+  <w:num w:numId="3">
+    <w:abstractNumId w:val="1"/>
+  </w:num>
+  <w:num w:numId="4">
     <w:abstractNumId w:val="2"/>
   </w:num>
-  <w:num w:numId="2">
+  <w:num w:numId="5">
+    <w:abstractNumId w:val="6"/>
+  </w:num>
+  <w:num w:numId="6">
     <w:abstractNumId w:val="4"/>
   </w:num>
-  <w:num w:numId="3">
+  <w:num w:numId="7">
     <w:abstractNumId w:val="0"/>
-  </w:num>
-  <w:num w:numId="4">
-    <w:abstractNumId w:val="1"/>
-  </w:num>
-  <w:num w:numId="5">
-    <w:abstractNumId w:val="5"/>
-  </w:num>
-  <w:num w:numId="6">
-    <w:abstractNumId w:val="3"/>
   </w:num>
 </w:numbering>
 </file>
@@ -2228,12 +4751,14 @@
   <w:style w:type="paragraph" w:default="1" w:styleId="Standaard">
     <w:name w:val="Normal"/>
     <w:qFormat/>
-    <w:rsid w:val="00AB1F66"/>
+    <w:rsid w:val="004B64BF"/>
     <w:pPr>
       <w:spacing w:after="0" w:line="240" w:lineRule="auto"/>
+      <w:jc w:val="both"/>
     </w:pPr>
     <w:rPr>
       <w:sz w:val="20"/>
+      <w:lang w:val="en-US"/>
     </w:rPr>
   </w:style>
   <w:style w:type="paragraph" w:styleId="Kop1">
@@ -2305,7 +4830,6 @@
   <w:style w:type="character" w:default="1" w:styleId="Standaardalinea-lettertype">
     <w:name w:val="Default Paragraph Font"/>
     <w:uiPriority w:val="1"/>
-    <w:semiHidden/>
     <w:unhideWhenUsed/>
   </w:style>
   <w:style w:type="table" w:default="1" w:styleId="Standaardtabel">
@@ -2507,6 +5031,25 @@
       <w:sz w:val="20"/>
     </w:rPr>
   </w:style>
+  <w:style w:type="paragraph" w:styleId="Bijschrift">
+    <w:name w:val="caption"/>
+    <w:basedOn w:val="Standaard"/>
+    <w:next w:val="Standaard"/>
+    <w:uiPriority w:val="35"/>
+    <w:unhideWhenUsed/>
+    <w:qFormat/>
+    <w:rsid w:val="00A371DF"/>
+    <w:pPr>
+      <w:spacing w:after="200"/>
+    </w:pPr>
+    <w:rPr>
+      <w:b/>
+      <w:bCs/>
+      <w:color w:val="4F81BD" w:themeColor="accent1"/>
+      <w:sz w:val="18"/>
+      <w:szCs w:val="18"/>
+    </w:rPr>
+  </w:style>
 </w:styles>
 </file>
 
@@ -2669,12 +5212,14 @@
   <w:style w:type="paragraph" w:default="1" w:styleId="Standaard">
     <w:name w:val="Normal"/>
     <w:qFormat/>
-    <w:rsid w:val="00AB1F66"/>
+    <w:rsid w:val="004B64BF"/>
     <w:pPr>
       <w:spacing w:after="0" w:line="240" w:lineRule="auto"/>
+      <w:jc w:val="both"/>
     </w:pPr>
     <w:rPr>
       <w:sz w:val="20"/>
+      <w:lang w:val="en-US"/>
     </w:rPr>
   </w:style>
   <w:style w:type="paragraph" w:styleId="Kop1">
@@ -2746,7 +5291,6 @@
   <w:style w:type="character" w:default="1" w:styleId="Standaardalinea-lettertype">
     <w:name w:val="Default Paragraph Font"/>
     <w:uiPriority w:val="1"/>
-    <w:semiHidden/>
     <w:unhideWhenUsed/>
   </w:style>
   <w:style w:type="table" w:default="1" w:styleId="Standaardtabel">
@@ -2946,6 +5490,25 @@
       <w:bCs/>
       <w:color w:val="4F81BD" w:themeColor="accent1"/>
       <w:sz w:val="20"/>
+    </w:rPr>
+  </w:style>
+  <w:style w:type="paragraph" w:styleId="Bijschrift">
+    <w:name w:val="caption"/>
+    <w:basedOn w:val="Standaard"/>
+    <w:next w:val="Standaard"/>
+    <w:uiPriority w:val="35"/>
+    <w:unhideWhenUsed/>
+    <w:qFormat/>
+    <w:rsid w:val="00A371DF"/>
+    <w:pPr>
+      <w:spacing w:after="200"/>
+    </w:pPr>
+    <w:rPr>
+      <w:b/>
+      <w:bCs/>
+      <w:color w:val="4F81BD" w:themeColor="accent1"/>
+      <w:sz w:val="18"/>
+      <w:szCs w:val="18"/>
     </w:rPr>
   </w:style>
 </w:styles>
@@ -3241,7 +5804,7 @@
 </file>
 
 <file path=customXml/itemProps1.xml><?xml version="1.0" encoding="utf-8"?>
-<ds:datastoreItem xmlns:ds="http://schemas.openxmlformats.org/officeDocument/2006/customXml" ds:itemID="{C4B6306E-0119-4225-AFB8-0359A142B1C2}">
+<ds:datastoreItem xmlns:ds="http://schemas.openxmlformats.org/officeDocument/2006/customXml" ds:itemID="{786BA6BD-0D65-47B7-A82C-C28AFE831827}">
   <ds:schemaRefs>
     <ds:schemaRef ds:uri="http://schemas.openxmlformats.org/officeDocument/2006/bibliography"/>
   </ds:schemaRefs>

</xml_diff>